<commit_message>
last commit for assignment 2
</commit_message>
<xml_diff>
--- a/Assignment_2/documentation/report.docx
+++ b/Assignment_2/documentation/report.docx
@@ -2,17 +2,173 @@
 <file path=word/document.xml><?xml version="1.0" encoding="utf-8"?>
 <w:document xmlns:wpc="http://schemas.microsoft.com/office/word/2010/wordprocessingCanvas" xmlns:cx="http://schemas.microsoft.com/office/drawing/2014/chartex" xmlns:cx1="http://schemas.microsoft.com/office/drawing/2015/9/8/chartex" xmlns:cx2="http://schemas.microsoft.com/office/drawing/2015/10/21/chartex" xmlns:cx3="http://schemas.microsoft.com/office/drawing/2016/5/9/chartex" xmlns:cx4="http://schemas.microsoft.com/office/drawing/2016/5/10/chartex" xmlns:cx5="http://schemas.microsoft.com/office/drawing/2016/5/11/chartex" xmlns:cx6="http://schemas.microsoft.com/office/drawing/2016/5/12/chartex" xmlns:cx7="http://schemas.microsoft.com/office/drawing/2016/5/13/chartex" xmlns:cx8="http://schemas.microsoft.com/office/drawing/2016/5/14/chartex" xmlns:mc="http://schemas.openxmlformats.org/markup-compatibility/2006" xmlns:aink="http://schemas.microsoft.com/office/drawing/2016/ink" xmlns:am3d="http://schemas.microsoft.com/office/drawing/2017/model3d" xmlns:o="urn:schemas-microsoft-com:office:office" xmlns:oel="http://schemas.microsoft.com/office/2019/extlst" xmlns:r="http://schemas.openxmlformats.org/officeDocument/2006/relationships" xmlns:m="http://schemas.openxmlformats.org/officeDocument/2006/math" xmlns:v="urn:schemas-microsoft-com:vml" xmlns:wp14="http://schemas.microsoft.com/office/word/2010/wordprocessingDrawing" xmlns:wp="http://schemas.openxmlformats.org/drawingml/2006/wordprocessingDrawing" xmlns:w10="urn:schemas-microsoft-com:office:word" xmlns:w="http://schemas.openxmlformats.org/wordprocessingml/2006/main" xmlns:w14="http://schemas.microsoft.com/office/word/2010/wordml" xmlns:w15="http://schemas.microsoft.com/office/word/2012/wordml" xmlns:w16cex="http://schemas.microsoft.com/office/word/2018/wordml/cex" xmlns:w16cid="http://schemas.microsoft.com/office/word/2016/wordml/cid" xmlns:w16="http://schemas.microsoft.com/office/word/2018/wordml" xmlns:w16sdtdh="http://schemas.microsoft.com/office/word/2020/wordml/sdtdatahash" xmlns:w16se="http://schemas.microsoft.com/office/word/2015/wordml/symex" xmlns:wpg="http://schemas.microsoft.com/office/word/2010/wordprocessingGroup" xmlns:wpi="http://schemas.microsoft.com/office/word/2010/wordprocessingInk" xmlns:wne="http://schemas.microsoft.com/office/word/2006/wordml" xmlns:wps="http://schemas.microsoft.com/office/word/2010/wordprocessingShape" mc:Ignorable="w14 w15 w16se w16cid w16 w16cex w16sdtdh wp14">
   <w:body>
+    <w:p>
+      <w:pPr>
+        <w:jc w:val="center"/>
+        <w:rPr>
+          <w:b/>
+          <w:bCs/>
+        </w:rPr>
+      </w:pPr>
+      <w:r>
+        <w:rPr>
+          <w:b/>
+          <w:bCs/>
+        </w:rPr>
+        <w:t>Assignment 1 Report</w:t>
+      </w:r>
+    </w:p>
+    <w:p>
+      <w:pPr>
+        <w:rPr>
+          <w:b/>
+          <w:bCs/>
+        </w:rPr>
+      </w:pPr>
+      <w:r>
+        <w:rPr>
+          <w:b/>
+          <w:bCs/>
+        </w:rPr>
+        <w:t>Serial TSP</w:t>
+      </w:r>
+    </w:p>
+    <w:p>
+      <w:r>
+        <w:t>Serial</w:t>
+      </w:r>
+      <w:r>
+        <w:t>Tsp</w:t>
+      </w:r>
+      <w:r>
+        <w:t>.java</w:t>
+      </w:r>
+      <w:r>
+        <w:t xml:space="preserve"> </w:t>
+      </w:r>
+      <w:r>
+        <w:t xml:space="preserve">asks for the number of cities from the user. For n number of cities, the </w:t>
+      </w:r>
+      <w:r>
+        <w:t>Serial</w:t>
+      </w:r>
+      <w:r>
+        <w:t>Tsp.java create three random values (2 integers and 1 double) for the x coordinate, y coordinate, and infection rate. Next</w:t>
+      </w:r>
+      <w:r>
+        <w:t>,</w:t>
+      </w:r>
+      <w:r>
+        <w:t xml:space="preserve"> we call the </w:t>
+      </w:r>
+      <w:r>
+        <w:t>Serial</w:t>
+      </w:r>
+      <w:r>
+        <w:t>Tsp</w:t>
+      </w:r>
+      <w:r>
+        <w:t>.java</w:t>
+      </w:r>
+      <w:r>
+        <w:t xml:space="preserve"> constructor an empty weighted adjacency matrix. </w:t>
+      </w:r>
+      <w:r>
+        <w:t xml:space="preserve">Next, we created random coordinates with the x coordinate and y coordinate and calculate weight based on the formula. Once the weight is calculated for a coordinate, </w:t>
+      </w:r>
+      <w:bookmarkStart w:id="0" w:name="_Hlk116246143"/>
+      <w:r>
+        <w:t>we calculate the weighted adjacency matrix</w:t>
+      </w:r>
+      <w:bookmarkEnd w:id="0"/>
+      <w:r>
+        <w:t xml:space="preserve">. Then, we send the distance matrix </w:t>
+      </w:r>
+      <w:r>
+        <w:t xml:space="preserve">to </w:t>
+      </w:r>
+      <w:proofErr w:type="spellStart"/>
+      <w:r>
+        <w:t>Serial</w:t>
+      </w:r>
+      <w:r>
+        <w:t>Tsp</w:t>
+      </w:r>
+      <w:r>
+        <w:t>.</w:t>
+      </w:r>
+      <w:r>
+        <w:t>getTour</w:t>
+      </w:r>
+      <w:proofErr w:type="spellEnd"/>
+      <w:r>
+        <w:t xml:space="preserve"> </w:t>
+      </w:r>
+      <w:r>
+        <w:t xml:space="preserve">(). The </w:t>
+      </w:r>
+      <w:proofErr w:type="spellStart"/>
+      <w:proofErr w:type="gramStart"/>
+      <w:r>
+        <w:t>getTour</w:t>
+      </w:r>
+      <w:proofErr w:type="spellEnd"/>
+      <w:r>
+        <w:t>(</w:t>
+      </w:r>
+      <w:proofErr w:type="gramEnd"/>
+      <w:r>
+        <w:t xml:space="preserve">) function </w:t>
+      </w:r>
+      <w:r>
+        <w:t>runs</w:t>
+      </w:r>
+      <w:r>
+        <w:t xml:space="preserve"> a while loop less than or equal to r and </w:t>
+      </w:r>
+      <w:r>
+        <w:t xml:space="preserve">finds all possible combinations to get the minimum distance. Then it returns the Tour path by the nodes. The complexity of the algorithm is </w:t>
+      </w:r>
+      <w:r>
+        <w:t xml:space="preserve">O(n!) to </w:t>
+      </w:r>
+      <w:proofErr w:type="gramStart"/>
+      <w:r>
+        <w:t>O(</w:t>
+      </w:r>
+      <w:proofErr w:type="gramEnd"/>
+      <w:r>
+        <w:t>n^2 * 2^n)</w:t>
+      </w:r>
+      <w:r>
+        <w:t xml:space="preserve">. The algorithm is not efficient for </w:t>
+      </w:r>
+      <w:r>
+        <w:t xml:space="preserve">a </w:t>
+      </w:r>
+      <w:r>
+        <w:t xml:space="preserve">larger </w:t>
+      </w:r>
+      <w:r>
+        <w:t>number</w:t>
+      </w:r>
+      <w:r>
+        <w:t xml:space="preserve"> of cities. </w:t>
+      </w:r>
+      <w:r>
+        <w:t xml:space="preserve">Here is a sample chart of the number of cities and the amount of time it takes the algorithm to execute the program: </w:t>
+      </w:r>
+    </w:p>
+    <w:p/>
     <w:tbl>
       <w:tblPr>
         <w:tblStyle w:val="TableGrid"/>
-        <w:tblW w:w="9535" w:type="dxa"/>
+        <w:tblW w:w="3415" w:type="dxa"/>
         <w:tblLook w:val="04A0" w:firstRow="1" w:lastRow="0" w:firstColumn="1" w:lastColumn="0" w:noHBand="0" w:noVBand="1"/>
       </w:tblPr>
       <w:tblGrid>
         <w:gridCol w:w="715"/>
         <w:gridCol w:w="2700"/>
-        <w:gridCol w:w="3060"/>
-        <w:gridCol w:w="3060"/>
       </w:tblGrid>
       <w:tr>
         <w:tc>
@@ -32,44 +188,6 @@
           <w:p>
             <w:r>
               <w:t>Serial TSP (nanosecond)</w:t>
-            </w:r>
-          </w:p>
-        </w:tc>
-        <w:tc>
-          <w:tcPr>
-            <w:tcW w:w="3060" w:type="dxa"/>
-          </w:tcPr>
-          <w:p>
-            <w:r>
-              <w:t xml:space="preserve">Threaded TSP </w:t>
-            </w:r>
-            <w:r>
-              <w:t>(</w:t>
-            </w:r>
-            <w:r>
-              <w:t>nanosecond</w:t>
-            </w:r>
-            <w:r>
-              <w:t>)</w:t>
-            </w:r>
-          </w:p>
-        </w:tc>
-        <w:tc>
-          <w:tcPr>
-            <w:tcW w:w="3060" w:type="dxa"/>
-          </w:tcPr>
-          <w:p>
-            <w:r>
-              <w:t xml:space="preserve">MPI-based TSP </w:t>
-            </w:r>
-            <w:r>
-              <w:t>(</w:t>
-            </w:r>
-            <w:r>
-              <w:t>nanosecond</w:t>
-            </w:r>
-            <w:r>
-              <w:t>)</w:t>
             </w:r>
           </w:p>
         </w:tc>
@@ -95,22 +213,6 @@
             </w:r>
           </w:p>
         </w:tc>
-        <w:tc>
-          <w:tcPr>
-            <w:tcW w:w="3060" w:type="dxa"/>
-          </w:tcPr>
-          <w:p>
-            <w:r>
-              <w:t>31973528999</w:t>
-            </w:r>
-          </w:p>
-        </w:tc>
-        <w:tc>
-          <w:tcPr>
-            <w:tcW w:w="3060" w:type="dxa"/>
-          </w:tcPr>
-          <w:p/>
-        </w:tc>
       </w:tr>
       <w:tr>
         <w:tc>
@@ -132,22 +234,6 @@
               <w:t>2492251601</w:t>
             </w:r>
           </w:p>
-        </w:tc>
-        <w:tc>
-          <w:tcPr>
-            <w:tcW w:w="3060" w:type="dxa"/>
-          </w:tcPr>
-          <w:p>
-            <w:r>
-              <w:t>63449309100</w:t>
-            </w:r>
-          </w:p>
-        </w:tc>
-        <w:tc>
-          <w:tcPr>
-            <w:tcW w:w="3060" w:type="dxa"/>
-          </w:tcPr>
-          <w:p/>
         </w:tc>
       </w:tr>
       <w:tr>
@@ -171,22 +257,6 @@
             </w:r>
           </w:p>
         </w:tc>
-        <w:tc>
-          <w:tcPr>
-            <w:tcW w:w="3060" w:type="dxa"/>
-          </w:tcPr>
-          <w:p>
-            <w:r>
-              <w:t>137381780300</w:t>
-            </w:r>
-          </w:p>
-        </w:tc>
-        <w:tc>
-          <w:tcPr>
-            <w:tcW w:w="3060" w:type="dxa"/>
-          </w:tcPr>
-          <w:p/>
-        </w:tc>
       </w:tr>
       <w:tr>
         <w:tc>
@@ -208,22 +278,6 @@
               <w:t>12107982300</w:t>
             </w:r>
           </w:p>
-        </w:tc>
-        <w:tc>
-          <w:tcPr>
-            <w:tcW w:w="3060" w:type="dxa"/>
-          </w:tcPr>
-          <w:p>
-            <w:r>
-              <w:t>266220438601</w:t>
-            </w:r>
-          </w:p>
-        </w:tc>
-        <w:tc>
-          <w:tcPr>
-            <w:tcW w:w="3060" w:type="dxa"/>
-          </w:tcPr>
-          <w:p/>
         </w:tc>
       </w:tr>
       <w:tr>
@@ -247,22 +301,6 @@
             </w:r>
           </w:p>
         </w:tc>
-        <w:tc>
-          <w:tcPr>
-            <w:tcW w:w="3060" w:type="dxa"/>
-          </w:tcPr>
-          <w:p>
-            <w:r>
-              <w:t>534412439001</w:t>
-            </w:r>
-          </w:p>
-        </w:tc>
-        <w:tc>
-          <w:tcPr>
-            <w:tcW w:w="3060" w:type="dxa"/>
-          </w:tcPr>
-          <w:p/>
-        </w:tc>
       </w:tr>
       <w:tr>
         <w:tc>
@@ -284,22 +322,6 @@
               <w:t>66730497699</w:t>
             </w:r>
           </w:p>
-        </w:tc>
-        <w:tc>
-          <w:tcPr>
-            <w:tcW w:w="3060" w:type="dxa"/>
-          </w:tcPr>
-          <w:p>
-            <w:r>
-              <w:t>1147381353700</w:t>
-            </w:r>
-          </w:p>
-        </w:tc>
-        <w:tc>
-          <w:tcPr>
-            <w:tcW w:w="3060" w:type="dxa"/>
-          </w:tcPr>
-          <w:p/>
         </w:tc>
       </w:tr>
       <w:tr>
@@ -323,25 +345,8 @@
             </w:r>
           </w:p>
         </w:tc>
-        <w:tc>
-          <w:tcPr>
-            <w:tcW w:w="3060" w:type="dxa"/>
-          </w:tcPr>
-          <w:p>
-            <w:r>
-              <w:t>2294762700000</w:t>
-            </w:r>
-          </w:p>
-        </w:tc>
-        <w:tc>
-          <w:tcPr>
-            <w:tcW w:w="3060" w:type="dxa"/>
-          </w:tcPr>
-          <w:p/>
-        </w:tc>
       </w:tr>
     </w:tbl>
-    <w:p/>
     <w:p/>
     <w:p>
       <w:r>
@@ -349,8 +354,8 @@
           <w:noProof/>
         </w:rPr>
         <w:drawing>
-          <wp:inline distT="0" distB="0" distL="0" distR="0" wp14:anchorId="77F6C0F9" wp14:editId="59C782EC">
-            <wp:extent cx="5943600" cy="3254375"/>
+          <wp:inline distT="0" distB="0" distL="0" distR="0" wp14:anchorId="0C39FD1E" wp14:editId="3CC893E3">
+            <wp:extent cx="5943600" cy="3273425"/>
             <wp:effectExtent l="0" t="0" r="0" b="3175"/>
             <wp:docPr id="1" name="Chart 1">
               <a:extLst xmlns:a="http://schemas.openxmlformats.org/drawingml/2006/main">
@@ -362,7 +367,7 @@
             <wp:cNvGraphicFramePr/>
             <a:graphic xmlns:a="http://schemas.openxmlformats.org/drawingml/2006/main">
               <a:graphicData uri="http://schemas.openxmlformats.org/drawingml/2006/chart">
-                <c:chart xmlns:c="http://schemas.openxmlformats.org/drawingml/2006/chart" xmlns:r="http://schemas.openxmlformats.org/officeDocument/2006/relationships" r:id="rId4"/>
+                <c:chart xmlns:c="http://schemas.openxmlformats.org/drawingml/2006/chart" xmlns:r="http://schemas.openxmlformats.org/officeDocument/2006/relationships" r:id="rId6"/>
               </a:graphicData>
             </a:graphic>
           </wp:inline>
@@ -372,12 +377,780 @@
     <w:p/>
     <w:p/>
     <w:p>
-      <w:r>
-        <w:br w:type="page"/>
+      <w:pPr>
+        <w:rPr>
+          <w:b/>
+          <w:bCs/>
+        </w:rPr>
+      </w:pPr>
+      <w:r>
+        <w:rPr>
+          <w:b/>
+          <w:bCs/>
+        </w:rPr>
+        <w:t>Threaded TSP</w:t>
+      </w:r>
+    </w:p>
+    <w:p>
+      <w:r>
+        <w:t xml:space="preserve">The ThreadedTsp.java like the </w:t>
+      </w:r>
+      <w:r>
+        <w:t>SerialTsp.java</w:t>
+      </w:r>
+      <w:r>
+        <w:t xml:space="preserve"> implements the </w:t>
+      </w:r>
+      <w:proofErr w:type="gramStart"/>
+      <w:r>
+        <w:t>solve(</w:t>
+      </w:r>
+      <w:proofErr w:type="gramEnd"/>
+      <w:r>
+        <w:t xml:space="preserve">) function and it uses </w:t>
+      </w:r>
+      <w:r>
+        <w:t xml:space="preserve">an </w:t>
+      </w:r>
+      <w:r>
+        <w:t xml:space="preserve">iterative approach to find the </w:t>
+      </w:r>
+      <w:r>
+        <w:t xml:space="preserve">TSP. </w:t>
+      </w:r>
+      <w:r>
+        <w:t xml:space="preserve"> </w:t>
+      </w:r>
+      <w:r>
+        <w:t xml:space="preserve">Similar to the last step, we </w:t>
+      </w:r>
+      <w:r>
+        <w:t>calculate the weighted adjacency matrix</w:t>
+      </w:r>
+      <w:r>
+        <w:t xml:space="preserve"> from three random values. </w:t>
+      </w:r>
+      <w:r>
+        <w:t xml:space="preserve">Then we ask for </w:t>
+      </w:r>
+      <w:r>
+        <w:t xml:space="preserve">arg1 thread and arg2 </w:t>
+      </w:r>
+      <w:proofErr w:type="spellStart"/>
+      <w:r>
+        <w:t>city</w:t>
+      </w:r>
+      <w:r>
+        <w:t>P</w:t>
+      </w:r>
+      <w:r>
+        <w:t>er</w:t>
+      </w:r>
+      <w:r>
+        <w:t>T</w:t>
+      </w:r>
+      <w:r>
+        <w:t>hread</w:t>
+      </w:r>
+      <w:proofErr w:type="spellEnd"/>
+      <w:r>
+        <w:t xml:space="preserve"> argument from the user. The algorithm then creates </w:t>
+      </w:r>
+      <w:r>
+        <w:t>arg1</w:t>
+      </w:r>
+      <w:r>
+        <w:t xml:space="preserve"> threads </w:t>
+      </w:r>
+      <w:r>
+        <w:t xml:space="preserve">and each thread creates a weighted adjacency matrix with </w:t>
+      </w:r>
+      <w:r>
+        <w:t>arg2</w:t>
+      </w:r>
+      <w:r>
+        <w:t xml:space="preserve"> coordinates. Then the threads run in parallel. A global </w:t>
+      </w:r>
+      <w:proofErr w:type="spellStart"/>
+      <w:r>
+        <w:t>ArrayList</w:t>
+      </w:r>
+      <w:proofErr w:type="spellEnd"/>
+      <w:r>
+        <w:t xml:space="preserve"> adds the individual tsp from the threads once each thread is done. We used a very simple stitching algorithm where we just simply add the tsp of all threads in the </w:t>
+      </w:r>
+      <w:proofErr w:type="spellStart"/>
+      <w:r>
+        <w:t>ArrayList</w:t>
+      </w:r>
+      <w:proofErr w:type="spellEnd"/>
+      <w:r>
+        <w:t xml:space="preserve">. Then we use the Inversion algorithm to detect inversion and handle it. First. We detect the crossing of the two edges by using the Line2D library. The library then </w:t>
+      </w:r>
+      <w:r>
+        <w:t xml:space="preserve">uses the current and next three coordinates to see if there are any crossings on the two closest edges. For reducing time complexity, we only compared neighbor edges for inversion. Ideally, each edge needs to be compared with all the other edges to find all possible inversions. Once an inversion is found, </w:t>
+      </w:r>
+      <w:r>
+        <w:t xml:space="preserve">we swap the second node (city) with the third node (city). </w:t>
       </w:r>
     </w:p>
     <w:p/>
+    <w:tbl>
+      <w:tblPr>
+        <w:tblStyle w:val="TableGrid"/>
+        <w:tblW w:w="6385" w:type="dxa"/>
+        <w:tblLook w:val="04A0" w:firstRow="1" w:lastRow="0" w:firstColumn="1" w:lastColumn="0" w:noHBand="0" w:noVBand="1"/>
+      </w:tblPr>
+      <w:tblGrid>
+        <w:gridCol w:w="3235"/>
+        <w:gridCol w:w="3150"/>
+      </w:tblGrid>
+      <w:tr>
+        <w:tc>
+          <w:tcPr>
+            <w:tcW w:w="3235" w:type="dxa"/>
+          </w:tcPr>
+          <w:p>
+            <w:r>
+              <w:t>N (Number</w:t>
+            </w:r>
+            <w:r>
+              <w:t xml:space="preserve"> of Block</w:t>
+            </w:r>
+            <w:r>
+              <w:t xml:space="preserve"> x </w:t>
+            </w:r>
+            <w:r>
+              <w:t>Block Size</w:t>
+            </w:r>
+            <w:r>
+              <w:t>)</w:t>
+            </w:r>
+          </w:p>
+        </w:tc>
+        <w:tc>
+          <w:tcPr>
+            <w:tcW w:w="3150" w:type="dxa"/>
+          </w:tcPr>
+          <w:p>
+            <w:r>
+              <w:t>Threaded TSP (nanosecond)</w:t>
+            </w:r>
+          </w:p>
+        </w:tc>
+      </w:tr>
+      <w:tr>
+        <w:tc>
+          <w:tcPr>
+            <w:tcW w:w="3235" w:type="dxa"/>
+          </w:tcPr>
+          <w:p>
+            <w:r>
+              <w:t>1 X 10</w:t>
+            </w:r>
+          </w:p>
+        </w:tc>
+        <w:tc>
+          <w:tcPr>
+            <w:tcW w:w="3150" w:type="dxa"/>
+          </w:tcPr>
+          <w:p>
+            <w:r>
+              <w:t>1030834200</w:t>
+            </w:r>
+          </w:p>
+        </w:tc>
+      </w:tr>
+      <w:tr>
+        <w:tc>
+          <w:tcPr>
+            <w:tcW w:w="3235" w:type="dxa"/>
+          </w:tcPr>
+          <w:p>
+            <w:r>
+              <w:t>10 X 10</w:t>
+            </w:r>
+          </w:p>
+        </w:tc>
+        <w:tc>
+          <w:tcPr>
+            <w:tcW w:w="3150" w:type="dxa"/>
+          </w:tcPr>
+          <w:p>
+            <w:r>
+              <w:t>1080946800</w:t>
+            </w:r>
+          </w:p>
+        </w:tc>
+      </w:tr>
+      <w:tr>
+        <w:tc>
+          <w:tcPr>
+            <w:tcW w:w="3235" w:type="dxa"/>
+          </w:tcPr>
+          <w:p>
+            <w:r>
+              <w:t>100 X 10</w:t>
+            </w:r>
+          </w:p>
+        </w:tc>
+        <w:tc>
+          <w:tcPr>
+            <w:tcW w:w="3150" w:type="dxa"/>
+          </w:tcPr>
+          <w:p>
+            <w:r>
+              <w:t>1041580600</w:t>
+            </w:r>
+          </w:p>
+        </w:tc>
+      </w:tr>
+      <w:tr>
+        <w:tc>
+          <w:tcPr>
+            <w:tcW w:w="3235" w:type="dxa"/>
+          </w:tcPr>
+          <w:p>
+            <w:r>
+              <w:t>1000 X 10</w:t>
+            </w:r>
+          </w:p>
+        </w:tc>
+        <w:tc>
+          <w:tcPr>
+            <w:tcW w:w="3150" w:type="dxa"/>
+          </w:tcPr>
+          <w:p>
+            <w:r>
+              <w:t>1611682100</w:t>
+            </w:r>
+          </w:p>
+        </w:tc>
+      </w:tr>
+      <w:tr>
+        <w:tc>
+          <w:tcPr>
+            <w:tcW w:w="3235" w:type="dxa"/>
+          </w:tcPr>
+          <w:p>
+            <w:r>
+              <w:t>10000 X 10</w:t>
+            </w:r>
+          </w:p>
+        </w:tc>
+        <w:tc>
+          <w:tcPr>
+            <w:tcW w:w="3150" w:type="dxa"/>
+          </w:tcPr>
+          <w:p>
+            <w:r>
+              <w:t>2353034800</w:t>
+            </w:r>
+          </w:p>
+        </w:tc>
+      </w:tr>
+      <w:tr>
+        <w:tc>
+          <w:tcPr>
+            <w:tcW w:w="3235" w:type="dxa"/>
+          </w:tcPr>
+          <w:p>
+            <w:r>
+              <w:t>100000 X 10</w:t>
+            </w:r>
+          </w:p>
+        </w:tc>
+        <w:tc>
+          <w:tcPr>
+            <w:tcW w:w="3150" w:type="dxa"/>
+          </w:tcPr>
+          <w:p>
+            <w:r>
+              <w:t>8362454400</w:t>
+            </w:r>
+          </w:p>
+        </w:tc>
+      </w:tr>
+      <w:tr>
+        <w:tc>
+          <w:tcPr>
+            <w:tcW w:w="3235" w:type="dxa"/>
+          </w:tcPr>
+          <w:p>
+            <w:r>
+              <w:t>1000000 X 10</w:t>
+            </w:r>
+          </w:p>
+        </w:tc>
+        <w:tc>
+          <w:tcPr>
+            <w:tcW w:w="3150" w:type="dxa"/>
+          </w:tcPr>
+          <w:p>
+            <w:r>
+              <w:t>66091837600</w:t>
+            </w:r>
+          </w:p>
+        </w:tc>
+      </w:tr>
+    </w:tbl>
+    <w:p/>
+    <w:p>
+      <w:r>
+        <w:rPr>
+          <w:noProof/>
+        </w:rPr>
+        <w:drawing>
+          <wp:inline distT="0" distB="0" distL="0" distR="0" wp14:anchorId="4941807A" wp14:editId="3503C23D">
+            <wp:extent cx="5943600" cy="3254375"/>
+            <wp:effectExtent l="0" t="0" r="0" b="3175"/>
+            <wp:docPr id="3" name="Chart 3">
+              <a:extLst xmlns:a="http://schemas.openxmlformats.org/drawingml/2006/main">
+                <a:ext uri="{FF2B5EF4-FFF2-40B4-BE49-F238E27FC236}">
+                  <a16:creationId xmlns:a16="http://schemas.microsoft.com/office/drawing/2014/main" id="{0A86C522-6493-475A-8FA6-DEFFD7CF7C30}"/>
+                </a:ext>
+              </a:extLst>
+            </wp:docPr>
+            <wp:cNvGraphicFramePr/>
+            <a:graphic xmlns:a="http://schemas.openxmlformats.org/drawingml/2006/main">
+              <a:graphicData uri="http://schemas.openxmlformats.org/drawingml/2006/chart">
+                <c:chart xmlns:c="http://schemas.openxmlformats.org/drawingml/2006/chart" xmlns:r="http://schemas.openxmlformats.org/officeDocument/2006/relationships" r:id="rId7"/>
+              </a:graphicData>
+            </a:graphic>
+          </wp:inline>
+        </w:drawing>
+      </w:r>
+    </w:p>
+    <w:p>
+      <w:pPr>
+        <w:rPr>
+          <w:b/>
+          <w:bCs/>
+        </w:rPr>
+      </w:pPr>
+      <w:r>
+        <w:rPr>
+          <w:b/>
+          <w:bCs/>
+        </w:rPr>
+        <w:lastRenderedPageBreak/>
+        <w:t>MPI-based TSP</w:t>
+      </w:r>
+    </w:p>
+    <w:p>
+      <w:r>
+        <w:t xml:space="preserve">The </w:t>
+      </w:r>
+      <w:r>
+        <w:t>MPI</w:t>
+      </w:r>
+      <w:r>
+        <w:t xml:space="preserve">Tsp.java like the </w:t>
+      </w:r>
+      <w:r>
+        <w:t>SerialTsp.java</w:t>
+      </w:r>
+      <w:r>
+        <w:t xml:space="preserve"> and </w:t>
+      </w:r>
+      <w:r>
+        <w:t>ThreadedTsp.java</w:t>
+      </w:r>
+      <w:r>
+        <w:t xml:space="preserve"> implements the </w:t>
+      </w:r>
+      <w:proofErr w:type="gramStart"/>
+      <w:r>
+        <w:t>solve(</w:t>
+      </w:r>
+      <w:proofErr w:type="gramEnd"/>
+      <w:r>
+        <w:t xml:space="preserve">) function and it uses an iterative approach to find the TSP.  Similar to the last step, we </w:t>
+      </w:r>
+      <w:r>
+        <w:t>calculate the weighted adjacency matrix</w:t>
+      </w:r>
+      <w:r>
+        <w:t xml:space="preserve"> from three random values. Then we ask for </w:t>
+      </w:r>
+      <w:r>
+        <w:t xml:space="preserve">the </w:t>
+      </w:r>
+      <w:r>
+        <w:t xml:space="preserve">arg1 thread and arg2 </w:t>
+      </w:r>
+      <w:proofErr w:type="spellStart"/>
+      <w:r>
+        <w:t>cityPerThread</w:t>
+      </w:r>
+      <w:proofErr w:type="spellEnd"/>
+      <w:r>
+        <w:t xml:space="preserve"> argument from the user. The algorithm then creates arg1 threads and each thread creates a weighted adjacency matrix with arg2 coordinates. </w:t>
+      </w:r>
+      <w:r>
+        <w:t xml:space="preserve">The master process is the main thread and the n-1 threads are the slave threads. </w:t>
+      </w:r>
+      <w:r>
+        <w:t xml:space="preserve">The master processes and the n-1 process run in parallel. The master process has </w:t>
+      </w:r>
+      <w:r>
+        <w:t>an</w:t>
+      </w:r>
+      <w:r>
+        <w:t xml:space="preserve"> </w:t>
+      </w:r>
+      <w:proofErr w:type="spellStart"/>
+      <w:r>
+        <w:t>ArrayList</w:t>
+      </w:r>
+      <w:proofErr w:type="spellEnd"/>
+      <w:r>
+        <w:t xml:space="preserve"> </w:t>
+      </w:r>
+      <w:r>
+        <w:t>that</w:t>
+      </w:r>
+      <w:r>
+        <w:t xml:space="preserve"> collects the tsp from the slave process when the slave process is done. </w:t>
+      </w:r>
+      <w:r>
+        <w:t xml:space="preserve">When the salve processes are done the thread is automatically destroyed. The master process then stitches the TSPs by just adding them arbitrarily (specifically whichever slave process finishes tsp first gets added first). Similar to </w:t>
+      </w:r>
+      <w:proofErr w:type="spellStart"/>
+      <w:r>
+        <w:t>ThreadedTsp</w:t>
+      </w:r>
+      <w:proofErr w:type="spellEnd"/>
+      <w:r>
+        <w:t>,</w:t>
+      </w:r>
+      <w:r>
+        <w:t xml:space="preserve"> we use the Inversion algorithm to detect inversion and handle it. First. We detect the crossing of the two edges by using the Line2D library. The library then uses the current and next three coordinates to see if there are any crossings on the two closest edges. For reducing time complexity, we only compared neighbor edges for inversion. Ideally, each edge needs to be compared with all the other edges to find all possible inversions. Once an inversion is found, we swap the second node (city) with the third node (city). </w:t>
+      </w:r>
+      <w:r>
+        <w:t xml:space="preserve"> </w:t>
+      </w:r>
+    </w:p>
+    <w:p/>
+    <w:tbl>
+      <w:tblPr>
+        <w:tblStyle w:val="TableGrid"/>
+        <w:tblW w:w="6385" w:type="dxa"/>
+        <w:tblLook w:val="04A0" w:firstRow="1" w:lastRow="0" w:firstColumn="1" w:lastColumn="0" w:noHBand="0" w:noVBand="1"/>
+      </w:tblPr>
+      <w:tblGrid>
+        <w:gridCol w:w="3235"/>
+        <w:gridCol w:w="3150"/>
+      </w:tblGrid>
+      <w:tr>
+        <w:tc>
+          <w:tcPr>
+            <w:tcW w:w="3235" w:type="dxa"/>
+          </w:tcPr>
+          <w:p>
+            <w:r>
+              <w:t>N (Number of Block x Block Size)</w:t>
+            </w:r>
+          </w:p>
+        </w:tc>
+        <w:tc>
+          <w:tcPr>
+            <w:tcW w:w="3150" w:type="dxa"/>
+          </w:tcPr>
+          <w:p>
+            <w:r>
+              <w:t>MPI-based TSP (nanosecond)</w:t>
+            </w:r>
+          </w:p>
+        </w:tc>
+      </w:tr>
+      <w:tr>
+        <w:tc>
+          <w:tcPr>
+            <w:tcW w:w="3235" w:type="dxa"/>
+          </w:tcPr>
+          <w:p>
+            <w:r>
+              <w:t>1 X 10</w:t>
+            </w:r>
+          </w:p>
+        </w:tc>
+        <w:tc>
+          <w:tcPr>
+            <w:tcW w:w="3150" w:type="dxa"/>
+          </w:tcPr>
+          <w:p>
+            <w:r>
+              <w:t>1008484500</w:t>
+            </w:r>
+          </w:p>
+        </w:tc>
+      </w:tr>
+      <w:tr>
+        <w:tc>
+          <w:tcPr>
+            <w:tcW w:w="3235" w:type="dxa"/>
+          </w:tcPr>
+          <w:p>
+            <w:r>
+              <w:t>10 X 10</w:t>
+            </w:r>
+          </w:p>
+        </w:tc>
+        <w:tc>
+          <w:tcPr>
+            <w:tcW w:w="3150" w:type="dxa"/>
+          </w:tcPr>
+          <w:p>
+            <w:r>
+              <w:t>1005727800</w:t>
+            </w:r>
+          </w:p>
+        </w:tc>
+      </w:tr>
+      <w:tr>
+        <w:tc>
+          <w:tcPr>
+            <w:tcW w:w="3235" w:type="dxa"/>
+          </w:tcPr>
+          <w:p>
+            <w:r>
+              <w:t>100 X 10</w:t>
+            </w:r>
+          </w:p>
+        </w:tc>
+        <w:tc>
+          <w:tcPr>
+            <w:tcW w:w="3150" w:type="dxa"/>
+          </w:tcPr>
+          <w:p>
+            <w:r>
+              <w:t>1048154200</w:t>
+            </w:r>
+          </w:p>
+        </w:tc>
+      </w:tr>
+      <w:tr>
+        <w:tc>
+          <w:tcPr>
+            <w:tcW w:w="3235" w:type="dxa"/>
+          </w:tcPr>
+          <w:p>
+            <w:r>
+              <w:t>1000 X 10</w:t>
+            </w:r>
+          </w:p>
+        </w:tc>
+        <w:tc>
+          <w:tcPr>
+            <w:tcW w:w="3150" w:type="dxa"/>
+          </w:tcPr>
+          <w:p>
+            <w:r>
+              <w:t>1391129300</w:t>
+            </w:r>
+          </w:p>
+        </w:tc>
+      </w:tr>
+      <w:tr>
+        <w:tc>
+          <w:tcPr>
+            <w:tcW w:w="3235" w:type="dxa"/>
+          </w:tcPr>
+          <w:p>
+            <w:r>
+              <w:t>10000 X 10</w:t>
+            </w:r>
+          </w:p>
+        </w:tc>
+        <w:tc>
+          <w:tcPr>
+            <w:tcW w:w="3150" w:type="dxa"/>
+          </w:tcPr>
+          <w:p>
+            <w:r>
+              <w:t>2467518200</w:t>
+            </w:r>
+          </w:p>
+        </w:tc>
+      </w:tr>
+      <w:tr>
+        <w:tc>
+          <w:tcPr>
+            <w:tcW w:w="3235" w:type="dxa"/>
+          </w:tcPr>
+          <w:p>
+            <w:r>
+              <w:t>100000 X 10</w:t>
+            </w:r>
+          </w:p>
+        </w:tc>
+        <w:tc>
+          <w:tcPr>
+            <w:tcW w:w="3150" w:type="dxa"/>
+          </w:tcPr>
+          <w:p>
+            <w:r>
+              <w:t>13380199600</w:t>
+            </w:r>
+          </w:p>
+        </w:tc>
+      </w:tr>
+      <w:tr>
+        <w:tc>
+          <w:tcPr>
+            <w:tcW w:w="3235" w:type="dxa"/>
+          </w:tcPr>
+          <w:p>
+            <w:r>
+              <w:t>1000000 X 10</w:t>
+            </w:r>
+          </w:p>
+        </w:tc>
+        <w:tc>
+          <w:tcPr>
+            <w:tcW w:w="3150" w:type="dxa"/>
+          </w:tcPr>
+          <w:p>
+            <w:r>
+              <w:t>87808032500</w:t>
+            </w:r>
+          </w:p>
+        </w:tc>
+      </w:tr>
+    </w:tbl>
+    <w:p/>
+    <w:p>
+      <w:r>
+        <w:rPr>
+          <w:noProof/>
+        </w:rPr>
+        <w:drawing>
+          <wp:inline distT="0" distB="0" distL="0" distR="0" wp14:anchorId="378EB8DB" wp14:editId="2B64E542">
+            <wp:extent cx="5884752" cy="2933323"/>
+            <wp:effectExtent l="0" t="0" r="1905" b="635"/>
+            <wp:docPr id="4" name="Chart 4">
+              <a:extLst xmlns:a="http://schemas.openxmlformats.org/drawingml/2006/main">
+                <a:ext uri="{FF2B5EF4-FFF2-40B4-BE49-F238E27FC236}">
+                  <a16:creationId xmlns:a16="http://schemas.microsoft.com/office/drawing/2014/main" id="{BAB31003-049B-417C-BF72-6ADEA275FB66}"/>
+                </a:ext>
+              </a:extLst>
+            </wp:docPr>
+            <wp:cNvGraphicFramePr/>
+            <a:graphic xmlns:a="http://schemas.openxmlformats.org/drawingml/2006/main">
+              <a:graphicData uri="http://schemas.openxmlformats.org/drawingml/2006/chart">
+                <c:chart xmlns:c="http://schemas.openxmlformats.org/drawingml/2006/chart" xmlns:r="http://schemas.openxmlformats.org/officeDocument/2006/relationships" r:id="rId8"/>
+              </a:graphicData>
+            </a:graphic>
+          </wp:inline>
+        </w:drawing>
+      </w:r>
+    </w:p>
+    <w:p>
+      <w:pPr>
+        <w:rPr>
+          <w:b/>
+          <w:bCs/>
+        </w:rPr>
+      </w:pPr>
+      <w:r>
+        <w:rPr>
+          <w:b/>
+          <w:bCs/>
+        </w:rPr>
+        <w:lastRenderedPageBreak/>
+        <w:t>Observation</w:t>
+      </w:r>
+      <w:r>
+        <w:rPr>
+          <w:b/>
+          <w:bCs/>
+        </w:rPr>
+        <w:t>:</w:t>
+      </w:r>
+    </w:p>
+    <w:p>
+      <w:r>
+        <w:t xml:space="preserve">For the </w:t>
+      </w:r>
+      <w:proofErr w:type="spellStart"/>
+      <w:r>
+        <w:t>SerialTsp</w:t>
+      </w:r>
+      <w:proofErr w:type="spellEnd"/>
+      <w:r>
+        <w:t xml:space="preserve">, the execution time is very higher but 100% accurate in finding tsp. However, over 24 cities the </w:t>
+      </w:r>
+      <w:proofErr w:type="spellStart"/>
+      <w:r>
+        <w:t>SerialTsp</w:t>
+      </w:r>
+      <w:proofErr w:type="spellEnd"/>
+      <w:r>
+        <w:t xml:space="preserve"> fails, which is an issue for finding tsp with a higher dataset. But the threaded algorithm is more time efficient in execution but less accurate in finding tsp. We can do an inversion to make it more accurate but it is still not 100% accurate in finding tsp. Since the blocks are running on threads, there are fewer combinations of paths</w:t>
+      </w:r>
+      <w:r>
+        <w:t xml:space="preserve"> (for small n value)</w:t>
+      </w:r>
+      <w:r>
+        <w:t xml:space="preserve"> which reduces time complexity. </w:t>
+      </w:r>
+      <w:proofErr w:type="spellStart"/>
+      <w:r>
+        <w:t>MPITsp</w:t>
+      </w:r>
+      <w:proofErr w:type="spellEnd"/>
+      <w:r>
+        <w:t xml:space="preserve"> is similar to </w:t>
+      </w:r>
+      <w:proofErr w:type="spellStart"/>
+      <w:r>
+        <w:t>ThreadedTsp</w:t>
+      </w:r>
+      <w:proofErr w:type="spellEnd"/>
+      <w:r>
+        <w:t xml:space="preserve"> regarding</w:t>
+      </w:r>
+      <w:r>
+        <w:t xml:space="preserve"> time efficient but more accurate than </w:t>
+      </w:r>
+      <w:proofErr w:type="spellStart"/>
+      <w:r>
+        <w:t>ThreadedTsp</w:t>
+      </w:r>
+      <w:proofErr w:type="spellEnd"/>
+      <w:r>
+        <w:t xml:space="preserve">. Time efficiency depends on the number of cities in the block. More cities in the block lead to less time efficiency but more </w:t>
+      </w:r>
+      <w:r>
+        <w:t xml:space="preserve">tsp </w:t>
+      </w:r>
+      <w:r>
+        <w:t xml:space="preserve">accuracy. Since in </w:t>
+      </w:r>
+      <w:proofErr w:type="spellStart"/>
+      <w:r>
+        <w:t>MPITsp</w:t>
+      </w:r>
+      <w:proofErr w:type="spellEnd"/>
+      <w:r>
+        <w:t xml:space="preserve"> has a specific number of cities in every slave process, the accuracy is not as arbitrary as </w:t>
+      </w:r>
+      <w:proofErr w:type="spellStart"/>
+      <w:r>
+        <w:t>ThreadedTsp</w:t>
+      </w:r>
+      <w:proofErr w:type="spellEnd"/>
+      <w:r>
+        <w:t xml:space="preserve">. </w:t>
+      </w:r>
+      <w:r>
+        <w:t>The inversion also significantly improves the accuracy of the MPIthread.</w:t>
+      </w:r>
+    </w:p>
     <w:sectPr>
+      <w:headerReference w:type="default" r:id="rId9"/>
+      <w:footerReference w:type="default" r:id="rId10"/>
       <w:pgSz w:w="12240" w:h="15840"/>
       <w:pgMar w:top="1440" w:right="1440" w:bottom="1440" w:left="1440" w:header="720" w:footer="720" w:gutter="0"/>
       <w:cols w:space="720"/>
@@ -385,6 +1158,123 @@
     </w:sectPr>
   </w:body>
 </w:document>
+</file>
+
+<file path=word/endnotes.xml><?xml version="1.0" encoding="utf-8"?>
+<w:endnotes xmlns:wpc="http://schemas.microsoft.com/office/word/2010/wordprocessingCanvas" xmlns:cx="http://schemas.microsoft.com/office/drawing/2014/chartex" xmlns:cx1="http://schemas.microsoft.com/office/drawing/2015/9/8/chartex" xmlns:cx2="http://schemas.microsoft.com/office/drawing/2015/10/21/chartex" xmlns:cx3="http://schemas.microsoft.com/office/drawing/2016/5/9/chartex" xmlns:cx4="http://schemas.microsoft.com/office/drawing/2016/5/10/chartex" xmlns:cx5="http://schemas.microsoft.com/office/drawing/2016/5/11/chartex" xmlns:cx6="http://schemas.microsoft.com/office/drawing/2016/5/12/chartex" xmlns:cx7="http://schemas.microsoft.com/office/drawing/2016/5/13/chartex" xmlns:cx8="http://schemas.microsoft.com/office/drawing/2016/5/14/chartex" xmlns:mc="http://schemas.openxmlformats.org/markup-compatibility/2006" xmlns:aink="http://schemas.microsoft.com/office/drawing/2016/ink" xmlns:am3d="http://schemas.microsoft.com/office/drawing/2017/model3d" xmlns:o="urn:schemas-microsoft-com:office:office" xmlns:oel="http://schemas.microsoft.com/office/2019/extlst" xmlns:r="http://schemas.openxmlformats.org/officeDocument/2006/relationships" xmlns:m="http://schemas.openxmlformats.org/officeDocument/2006/math" xmlns:v="urn:schemas-microsoft-com:vml" xmlns:wp14="http://schemas.microsoft.com/office/word/2010/wordprocessingDrawing" xmlns:wp="http://schemas.openxmlformats.org/drawingml/2006/wordprocessingDrawing" xmlns:w10="urn:schemas-microsoft-com:office:word" xmlns:w="http://schemas.openxmlformats.org/wordprocessingml/2006/main" xmlns:w14="http://schemas.microsoft.com/office/word/2010/wordml" xmlns:w15="http://schemas.microsoft.com/office/word/2012/wordml" xmlns:w16cex="http://schemas.microsoft.com/office/word/2018/wordml/cex" xmlns:w16cid="http://schemas.microsoft.com/office/word/2016/wordml/cid" xmlns:w16="http://schemas.microsoft.com/office/word/2018/wordml" xmlns:w16sdtdh="http://schemas.microsoft.com/office/word/2020/wordml/sdtdatahash" xmlns:w16se="http://schemas.microsoft.com/office/word/2015/wordml/symex" xmlns:wpg="http://schemas.microsoft.com/office/word/2010/wordprocessingGroup" xmlns:wpi="http://schemas.microsoft.com/office/word/2010/wordprocessingInk" xmlns:wne="http://schemas.microsoft.com/office/word/2006/wordml" xmlns:wps="http://schemas.microsoft.com/office/word/2010/wordprocessingShape" mc:Ignorable="w14 w15 w16se w16cid w16 w16cex w16sdtdh wp14">
+  <w:endnote w:type="separator" w:id="-1">
+    <w:p>
+      <w:pPr>
+        <w:spacing w:after="0" w:line="240" w:lineRule="auto"/>
+      </w:pPr>
+      <w:r>
+        <w:separator/>
+      </w:r>
+    </w:p>
+  </w:endnote>
+  <w:endnote w:type="continuationSeparator" w:id="0">
+    <w:p>
+      <w:pPr>
+        <w:spacing w:after="0" w:line="240" w:lineRule="auto"/>
+      </w:pPr>
+      <w:r>
+        <w:continuationSeparator/>
+      </w:r>
+    </w:p>
+  </w:endnote>
+</w:endnotes>
+</file>
+
+<file path=word/footer1.xml><?xml version="1.0" encoding="utf-8"?>
+<w:ftr xmlns:wpc="http://schemas.microsoft.com/office/word/2010/wordprocessingCanvas" xmlns:cx="http://schemas.microsoft.com/office/drawing/2014/chartex" xmlns:cx1="http://schemas.microsoft.com/office/drawing/2015/9/8/chartex" xmlns:cx2="http://schemas.microsoft.com/office/drawing/2015/10/21/chartex" xmlns:cx3="http://schemas.microsoft.com/office/drawing/2016/5/9/chartex" xmlns:cx4="http://schemas.microsoft.com/office/drawing/2016/5/10/chartex" xmlns:cx5="http://schemas.microsoft.com/office/drawing/2016/5/11/chartex" xmlns:cx6="http://schemas.microsoft.com/office/drawing/2016/5/12/chartex" xmlns:cx7="http://schemas.microsoft.com/office/drawing/2016/5/13/chartex" xmlns:cx8="http://schemas.microsoft.com/office/drawing/2016/5/14/chartex" xmlns:mc="http://schemas.openxmlformats.org/markup-compatibility/2006" xmlns:aink="http://schemas.microsoft.com/office/drawing/2016/ink" xmlns:am3d="http://schemas.microsoft.com/office/drawing/2017/model3d" xmlns:o="urn:schemas-microsoft-com:office:office" xmlns:oel="http://schemas.microsoft.com/office/2019/extlst" xmlns:r="http://schemas.openxmlformats.org/officeDocument/2006/relationships" xmlns:m="http://schemas.openxmlformats.org/officeDocument/2006/math" xmlns:v="urn:schemas-microsoft-com:vml" xmlns:wp14="http://schemas.microsoft.com/office/word/2010/wordprocessingDrawing" xmlns:wp="http://schemas.openxmlformats.org/drawingml/2006/wordprocessingDrawing" xmlns:w10="urn:schemas-microsoft-com:office:word" xmlns:w="http://schemas.openxmlformats.org/wordprocessingml/2006/main" xmlns:w14="http://schemas.microsoft.com/office/word/2010/wordml" xmlns:w15="http://schemas.microsoft.com/office/word/2012/wordml" xmlns:w16cex="http://schemas.microsoft.com/office/word/2018/wordml/cex" xmlns:w16cid="http://schemas.microsoft.com/office/word/2016/wordml/cid" xmlns:w16="http://schemas.microsoft.com/office/word/2018/wordml" xmlns:w16sdtdh="http://schemas.microsoft.com/office/word/2020/wordml/sdtdatahash" xmlns:w16se="http://schemas.microsoft.com/office/word/2015/wordml/symex" xmlns:wpg="http://schemas.microsoft.com/office/word/2010/wordprocessingGroup" xmlns:wpi="http://schemas.microsoft.com/office/word/2010/wordprocessingInk" xmlns:wne="http://schemas.microsoft.com/office/word/2006/wordml" xmlns:wps="http://schemas.microsoft.com/office/word/2010/wordprocessingShape" mc:Ignorable="w14 w15 w16se w16cid w16 w16cex w16sdtdh wp14">
+  <w:sdt>
+    <w:sdtPr>
+      <w:id w:val="-1466492090"/>
+      <w:docPartObj>
+        <w:docPartGallery w:val="Page Numbers (Bottom of Page)"/>
+        <w:docPartUnique/>
+      </w:docPartObj>
+    </w:sdtPr>
+    <w:sdtEndPr>
+      <w:rPr>
+        <w:noProof/>
+      </w:rPr>
+    </w:sdtEndPr>
+    <w:sdtContent>
+      <w:p>
+        <w:pPr>
+          <w:pStyle w:val="Footer"/>
+          <w:jc w:val="right"/>
+        </w:pPr>
+        <w:r>
+          <w:fldChar w:fldCharType="begin"/>
+        </w:r>
+        <w:r>
+          <w:instrText xml:space="preserve"> PAGE   \* MERGEFORMAT </w:instrText>
+        </w:r>
+        <w:r>
+          <w:fldChar w:fldCharType="separate"/>
+        </w:r>
+        <w:r>
+          <w:rPr>
+            <w:noProof/>
+          </w:rPr>
+          <w:t>2</w:t>
+        </w:r>
+        <w:r>
+          <w:rPr>
+            <w:noProof/>
+          </w:rPr>
+          <w:fldChar w:fldCharType="end"/>
+        </w:r>
+      </w:p>
+    </w:sdtContent>
+  </w:sdt>
+  <w:p>
+    <w:pPr>
+      <w:pStyle w:val="Footer"/>
+    </w:pPr>
+  </w:p>
+</w:ftr>
+</file>
+
+<file path=word/footnotes.xml><?xml version="1.0" encoding="utf-8"?>
+<w:footnotes xmlns:wpc="http://schemas.microsoft.com/office/word/2010/wordprocessingCanvas" xmlns:cx="http://schemas.microsoft.com/office/drawing/2014/chartex" xmlns:cx1="http://schemas.microsoft.com/office/drawing/2015/9/8/chartex" xmlns:cx2="http://schemas.microsoft.com/office/drawing/2015/10/21/chartex" xmlns:cx3="http://schemas.microsoft.com/office/drawing/2016/5/9/chartex" xmlns:cx4="http://schemas.microsoft.com/office/drawing/2016/5/10/chartex" xmlns:cx5="http://schemas.microsoft.com/office/drawing/2016/5/11/chartex" xmlns:cx6="http://schemas.microsoft.com/office/drawing/2016/5/12/chartex" xmlns:cx7="http://schemas.microsoft.com/office/drawing/2016/5/13/chartex" xmlns:cx8="http://schemas.microsoft.com/office/drawing/2016/5/14/chartex" xmlns:mc="http://schemas.openxmlformats.org/markup-compatibility/2006" xmlns:aink="http://schemas.microsoft.com/office/drawing/2016/ink" xmlns:am3d="http://schemas.microsoft.com/office/drawing/2017/model3d" xmlns:o="urn:schemas-microsoft-com:office:office" xmlns:oel="http://schemas.microsoft.com/office/2019/extlst" xmlns:r="http://schemas.openxmlformats.org/officeDocument/2006/relationships" xmlns:m="http://schemas.openxmlformats.org/officeDocument/2006/math" xmlns:v="urn:schemas-microsoft-com:vml" xmlns:wp14="http://schemas.microsoft.com/office/word/2010/wordprocessingDrawing" xmlns:wp="http://schemas.openxmlformats.org/drawingml/2006/wordprocessingDrawing" xmlns:w10="urn:schemas-microsoft-com:office:word" xmlns:w="http://schemas.openxmlformats.org/wordprocessingml/2006/main" xmlns:w14="http://schemas.microsoft.com/office/word/2010/wordml" xmlns:w15="http://schemas.microsoft.com/office/word/2012/wordml" xmlns:w16cex="http://schemas.microsoft.com/office/word/2018/wordml/cex" xmlns:w16cid="http://schemas.microsoft.com/office/word/2016/wordml/cid" xmlns:w16="http://schemas.microsoft.com/office/word/2018/wordml" xmlns:w16sdtdh="http://schemas.microsoft.com/office/word/2020/wordml/sdtdatahash" xmlns:w16se="http://schemas.microsoft.com/office/word/2015/wordml/symex" xmlns:wpg="http://schemas.microsoft.com/office/word/2010/wordprocessingGroup" xmlns:wpi="http://schemas.microsoft.com/office/word/2010/wordprocessingInk" xmlns:wne="http://schemas.microsoft.com/office/word/2006/wordml" xmlns:wps="http://schemas.microsoft.com/office/word/2010/wordprocessingShape" mc:Ignorable="w14 w15 w16se w16cid w16 w16cex w16sdtdh wp14">
+  <w:footnote w:type="separator" w:id="-1">
+    <w:p>
+      <w:pPr>
+        <w:spacing w:after="0" w:line="240" w:lineRule="auto"/>
+      </w:pPr>
+      <w:r>
+        <w:separator/>
+      </w:r>
+    </w:p>
+  </w:footnote>
+  <w:footnote w:type="continuationSeparator" w:id="0">
+    <w:p>
+      <w:pPr>
+        <w:spacing w:after="0" w:line="240" w:lineRule="auto"/>
+      </w:pPr>
+      <w:r>
+        <w:continuationSeparator/>
+      </w:r>
+    </w:p>
+  </w:footnote>
+</w:footnotes>
+</file>
+
+<file path=word/header1.xml><?xml version="1.0" encoding="utf-8"?>
+<w:hdr xmlns:wpc="http://schemas.microsoft.com/office/word/2010/wordprocessingCanvas" xmlns:cx="http://schemas.microsoft.com/office/drawing/2014/chartex" xmlns:cx1="http://schemas.microsoft.com/office/drawing/2015/9/8/chartex" xmlns:cx2="http://schemas.microsoft.com/office/drawing/2015/10/21/chartex" xmlns:cx3="http://schemas.microsoft.com/office/drawing/2016/5/9/chartex" xmlns:cx4="http://schemas.microsoft.com/office/drawing/2016/5/10/chartex" xmlns:cx5="http://schemas.microsoft.com/office/drawing/2016/5/11/chartex" xmlns:cx6="http://schemas.microsoft.com/office/drawing/2016/5/12/chartex" xmlns:cx7="http://schemas.microsoft.com/office/drawing/2016/5/13/chartex" xmlns:cx8="http://schemas.microsoft.com/office/drawing/2016/5/14/chartex" xmlns:mc="http://schemas.openxmlformats.org/markup-compatibility/2006" xmlns:aink="http://schemas.microsoft.com/office/drawing/2016/ink" xmlns:am3d="http://schemas.microsoft.com/office/drawing/2017/model3d" xmlns:o="urn:schemas-microsoft-com:office:office" xmlns:oel="http://schemas.microsoft.com/office/2019/extlst" xmlns:r="http://schemas.openxmlformats.org/officeDocument/2006/relationships" xmlns:m="http://schemas.openxmlformats.org/officeDocument/2006/math" xmlns:v="urn:schemas-microsoft-com:vml" xmlns:wp14="http://schemas.microsoft.com/office/word/2010/wordprocessingDrawing" xmlns:wp="http://schemas.openxmlformats.org/drawingml/2006/wordprocessingDrawing" xmlns:w10="urn:schemas-microsoft-com:office:word" xmlns:w="http://schemas.openxmlformats.org/wordprocessingml/2006/main" xmlns:w14="http://schemas.microsoft.com/office/word/2010/wordml" xmlns:w15="http://schemas.microsoft.com/office/word/2012/wordml" xmlns:w16cex="http://schemas.microsoft.com/office/word/2018/wordml/cex" xmlns:w16cid="http://schemas.microsoft.com/office/word/2016/wordml/cid" xmlns:w16="http://schemas.microsoft.com/office/word/2018/wordml" xmlns:w16sdtdh="http://schemas.microsoft.com/office/word/2020/wordml/sdtdatahash" xmlns:w16se="http://schemas.microsoft.com/office/word/2015/wordml/symex" xmlns:wpg="http://schemas.microsoft.com/office/word/2010/wordprocessingGroup" xmlns:wpi="http://schemas.microsoft.com/office/word/2010/wordprocessingInk" xmlns:wne="http://schemas.microsoft.com/office/word/2006/wordml" xmlns:wps="http://schemas.microsoft.com/office/word/2010/wordprocessingShape" mc:Ignorable="w14 w15 w16se w16cid w16 w16cex w16sdtdh wp14">
+  <w:p>
+    <w:pPr>
+      <w:pStyle w:val="Header"/>
+      <w:jc w:val="right"/>
+    </w:pPr>
+    <w:r>
+      <w:t>Masrik Dahir</w:t>
+    </w:r>
+  </w:p>
+</w:hdr>
 </file>
 
 <file path=word/styles.xml><?xml version="1.0" encoding="utf-8"?>
@@ -832,6 +1722,50 @@
       </w:tblBorders>
     </w:tblPr>
   </w:style>
+  <w:style w:type="paragraph" w:styleId="Header">
+    <w:name w:val="header"/>
+    <w:basedOn w:val="Normal"/>
+    <w:link w:val="HeaderChar"/>
+    <w:uiPriority w:val="99"/>
+    <w:unhideWhenUsed/>
+    <w:rsid w:val="00F722C0"/>
+    <w:pPr>
+      <w:tabs>
+        <w:tab w:val="center" w:pos="4680"/>
+        <w:tab w:val="right" w:pos="9360"/>
+      </w:tabs>
+      <w:spacing w:after="0" w:line="240" w:lineRule="auto"/>
+    </w:pPr>
+  </w:style>
+  <w:style w:type="character" w:customStyle="1" w:styleId="HeaderChar">
+    <w:name w:val="Header Char"/>
+    <w:basedOn w:val="DefaultParagraphFont"/>
+    <w:link w:val="Header"/>
+    <w:uiPriority w:val="99"/>
+    <w:rsid w:val="00F722C0"/>
+  </w:style>
+  <w:style w:type="paragraph" w:styleId="Footer">
+    <w:name w:val="footer"/>
+    <w:basedOn w:val="Normal"/>
+    <w:link w:val="FooterChar"/>
+    <w:uiPriority w:val="99"/>
+    <w:unhideWhenUsed/>
+    <w:rsid w:val="00F722C0"/>
+    <w:pPr>
+      <w:tabs>
+        <w:tab w:val="center" w:pos="4680"/>
+        <w:tab w:val="right" w:pos="9360"/>
+      </w:tabs>
+      <w:spacing w:after="0" w:line="240" w:lineRule="auto"/>
+    </w:pPr>
+  </w:style>
+  <w:style w:type="character" w:customStyle="1" w:styleId="FooterChar">
+    <w:name w:val="Footer Char"/>
+    <w:basedOn w:val="DefaultParagraphFont"/>
+    <w:link w:val="Footer"/>
+    <w:uiPriority w:val="99"/>
+    <w:rsid w:val="00F722C0"/>
+  </w:style>
 </w:styles>
 </file>
 
@@ -874,7 +1808,7 @@
             </a:r>
             <a:r>
               <a:rPr lang="en-US" baseline="0"/>
-              <a:t> Execution Time among Serial, Threaded, and Mpi-based TSP</a:t>
+              <a:t> Execution Time for Serial TSP</a:t>
             </a:r>
             <a:endParaRPr lang="en-US"/>
           </a:p>
@@ -1052,25 +1986,420 @@
                 <c:pt idx="5">
                   <c:v>66730497699</c:v>
                 </c:pt>
-                <c:pt idx="6" formatCode="0.00E+00">
-                  <c:v>4000000000000</c:v>
-                </c:pt>
               </c:numCache>
             </c:numRef>
           </c:val>
           <c:smooth val="0"/>
           <c:extLst>
             <c:ext xmlns:c16="http://schemas.microsoft.com/office/drawing/2014/chart" uri="{C3380CC4-5D6E-409C-BE32-E72D297353CC}">
-              <c16:uniqueId val="{00000001-CE42-456D-952A-FCB00F98E3AE}"/>
+              <c16:uniqueId val="{00000001-01E1-43B5-B630-607D0A9C581B}"/>
             </c:ext>
           </c:extLst>
         </c:ser>
+        <c:dLbls>
+          <c:showLegendKey val="0"/>
+          <c:showVal val="0"/>
+          <c:showCatName val="0"/>
+          <c:showSerName val="0"/>
+          <c:showPercent val="0"/>
+          <c:showBubbleSize val="0"/>
+        </c:dLbls>
+        <c:marker val="1"/>
+        <c:smooth val="0"/>
+        <c:axId val="1298941936"/>
+        <c:axId val="1298949008"/>
+      </c:lineChart>
+      <c:catAx>
+        <c:axId val="1298941936"/>
+        <c:scaling>
+          <c:orientation val="minMax"/>
+        </c:scaling>
+        <c:delete val="0"/>
+        <c:axPos val="b"/>
+        <c:majorGridlines>
+          <c:spPr>
+            <a:ln w="9525" cap="flat" cmpd="sng" algn="ctr">
+              <a:solidFill>
+                <a:schemeClr val="tx1">
+                  <a:lumMod val="15000"/>
+                  <a:lumOff val="85000"/>
+                </a:schemeClr>
+              </a:solidFill>
+              <a:round/>
+            </a:ln>
+            <a:effectLst/>
+          </c:spPr>
+        </c:majorGridlines>
+        <c:title>
+          <c:tx>
+            <c:rich>
+              <a:bodyPr rot="0" spcFirstLastPara="1" vertOverflow="ellipsis" vert="horz" wrap="square" anchor="ctr" anchorCtr="1"/>
+              <a:lstStyle/>
+              <a:p>
+                <a:pPr>
+                  <a:defRPr sz="1100" b="0" i="0" u="none" strike="noStrike" kern="1200" cap="all" baseline="0">
+                    <a:solidFill>
+                      <a:schemeClr val="tx1">
+                        <a:lumMod val="65000"/>
+                        <a:lumOff val="35000"/>
+                      </a:schemeClr>
+                    </a:solidFill>
+                    <a:latin typeface="+mn-lt"/>
+                    <a:ea typeface="+mn-ea"/>
+                    <a:cs typeface="+mn-cs"/>
+                  </a:defRPr>
+                </a:pPr>
+                <a:r>
+                  <a:rPr lang="en-US" sz="1100"/>
+                  <a:t>Number of Cities</a:t>
+                </a:r>
+              </a:p>
+            </c:rich>
+          </c:tx>
+          <c:overlay val="0"/>
+          <c:spPr>
+            <a:noFill/>
+            <a:ln>
+              <a:noFill/>
+            </a:ln>
+            <a:effectLst/>
+          </c:spPr>
+          <c:txPr>
+            <a:bodyPr rot="0" spcFirstLastPara="1" vertOverflow="ellipsis" vert="horz" wrap="square" anchor="ctr" anchorCtr="1"/>
+            <a:lstStyle/>
+            <a:p>
+              <a:pPr>
+                <a:defRPr sz="1100" b="0" i="0" u="none" strike="noStrike" kern="1200" cap="all" baseline="0">
+                  <a:solidFill>
+                    <a:schemeClr val="tx1">
+                      <a:lumMod val="65000"/>
+                      <a:lumOff val="35000"/>
+                    </a:schemeClr>
+                  </a:solidFill>
+                  <a:latin typeface="+mn-lt"/>
+                  <a:ea typeface="+mn-ea"/>
+                  <a:cs typeface="+mn-cs"/>
+                </a:defRPr>
+              </a:pPr>
+              <a:endParaRPr lang="en-US"/>
+            </a:p>
+          </c:txPr>
+        </c:title>
+        <c:numFmt formatCode="General" sourceLinked="1"/>
+        <c:majorTickMark val="none"/>
+        <c:minorTickMark val="none"/>
+        <c:tickLblPos val="nextTo"/>
+        <c:spPr>
+          <a:noFill/>
+          <a:ln w="9525" cap="flat" cmpd="sng" algn="ctr">
+            <a:solidFill>
+              <a:schemeClr val="tx1">
+                <a:lumMod val="15000"/>
+                <a:lumOff val="85000"/>
+              </a:schemeClr>
+            </a:solidFill>
+            <a:round/>
+          </a:ln>
+          <a:effectLst/>
+        </c:spPr>
+        <c:txPr>
+          <a:bodyPr rot="-60000000" spcFirstLastPara="1" vertOverflow="ellipsis" vert="horz" wrap="square" anchor="ctr" anchorCtr="1"/>
+          <a:lstStyle/>
+          <a:p>
+            <a:pPr>
+              <a:defRPr sz="900" b="0" i="0" u="none" strike="noStrike" kern="1200" cap="all" spc="120" normalizeH="0" baseline="0">
+                <a:solidFill>
+                  <a:schemeClr val="tx1">
+                    <a:lumMod val="65000"/>
+                    <a:lumOff val="35000"/>
+                  </a:schemeClr>
+                </a:solidFill>
+                <a:latin typeface="+mn-lt"/>
+                <a:ea typeface="+mn-ea"/>
+                <a:cs typeface="+mn-cs"/>
+              </a:defRPr>
+            </a:pPr>
+            <a:endParaRPr lang="en-US"/>
+          </a:p>
+        </c:txPr>
+        <c:crossAx val="1298949008"/>
+        <c:crosses val="autoZero"/>
+        <c:auto val="1"/>
+        <c:lblAlgn val="ctr"/>
+        <c:lblOffset val="100"/>
+        <c:noMultiLvlLbl val="0"/>
+      </c:catAx>
+      <c:valAx>
+        <c:axId val="1298949008"/>
+        <c:scaling>
+          <c:orientation val="minMax"/>
+        </c:scaling>
+        <c:delete val="0"/>
+        <c:axPos val="l"/>
+        <c:title>
+          <c:tx>
+            <c:rich>
+              <a:bodyPr rot="-5400000" spcFirstLastPara="1" vertOverflow="ellipsis" vert="horz" wrap="square" anchor="ctr" anchorCtr="1"/>
+              <a:lstStyle/>
+              <a:p>
+                <a:pPr>
+                  <a:defRPr sz="1100" b="0" i="0" u="none" strike="noStrike" kern="1200" cap="all" baseline="0">
+                    <a:solidFill>
+                      <a:schemeClr val="tx1">
+                        <a:lumMod val="65000"/>
+                        <a:lumOff val="35000"/>
+                      </a:schemeClr>
+                    </a:solidFill>
+                    <a:latin typeface="+mn-lt"/>
+                    <a:ea typeface="+mn-ea"/>
+                    <a:cs typeface="+mn-cs"/>
+                  </a:defRPr>
+                </a:pPr>
+                <a:r>
+                  <a:rPr lang="en-US" sz="1100"/>
+                  <a:t>Execution Time (in Nano Second)</a:t>
+                </a:r>
+              </a:p>
+            </c:rich>
+          </c:tx>
+          <c:layout>
+            <c:manualLayout>
+              <c:xMode val="edge"/>
+              <c:yMode val="edge"/>
+              <c:x val="1.1251758087201125E-2"/>
+              <c:y val="0.27188211887845098"/>
+            </c:manualLayout>
+          </c:layout>
+          <c:overlay val="0"/>
+          <c:spPr>
+            <a:noFill/>
+            <a:ln>
+              <a:noFill/>
+            </a:ln>
+            <a:effectLst/>
+          </c:spPr>
+          <c:txPr>
+            <a:bodyPr rot="-5400000" spcFirstLastPara="1" vertOverflow="ellipsis" vert="horz" wrap="square" anchor="ctr" anchorCtr="1"/>
+            <a:lstStyle/>
+            <a:p>
+              <a:pPr>
+                <a:defRPr sz="1100" b="0" i="0" u="none" strike="noStrike" kern="1200" cap="all" baseline="0">
+                  <a:solidFill>
+                    <a:schemeClr val="tx1">
+                      <a:lumMod val="65000"/>
+                      <a:lumOff val="35000"/>
+                    </a:schemeClr>
+                  </a:solidFill>
+                  <a:latin typeface="+mn-lt"/>
+                  <a:ea typeface="+mn-ea"/>
+                  <a:cs typeface="+mn-cs"/>
+                </a:defRPr>
+              </a:pPr>
+              <a:endParaRPr lang="en-US"/>
+            </a:p>
+          </c:txPr>
+        </c:title>
+        <c:numFmt formatCode="General" sourceLinked="1"/>
+        <c:majorTickMark val="none"/>
+        <c:minorTickMark val="none"/>
+        <c:tickLblPos val="nextTo"/>
+        <c:spPr>
+          <a:noFill/>
+          <a:ln w="9525" cap="flat" cmpd="sng" algn="ctr">
+            <a:solidFill>
+              <a:schemeClr val="dk1">
+                <a:lumMod val="15000"/>
+                <a:lumOff val="85000"/>
+              </a:schemeClr>
+            </a:solidFill>
+            <a:round/>
+          </a:ln>
+          <a:effectLst/>
+        </c:spPr>
+        <c:txPr>
+          <a:bodyPr rot="-60000000" spcFirstLastPara="1" vertOverflow="ellipsis" vert="horz" wrap="square" anchor="ctr" anchorCtr="1"/>
+          <a:lstStyle/>
+          <a:p>
+            <a:pPr>
+              <a:defRPr sz="900" b="0" i="0" u="none" strike="noStrike" kern="1200" baseline="0">
+                <a:solidFill>
+                  <a:schemeClr val="tx1">
+                    <a:lumMod val="65000"/>
+                    <a:lumOff val="35000"/>
+                  </a:schemeClr>
+                </a:solidFill>
+                <a:latin typeface="+mn-lt"/>
+                <a:ea typeface="+mn-ea"/>
+                <a:cs typeface="+mn-cs"/>
+              </a:defRPr>
+            </a:pPr>
+            <a:endParaRPr lang="en-US"/>
+          </a:p>
+        </c:txPr>
+        <c:crossAx val="1298941936"/>
+        <c:crosses val="autoZero"/>
+        <c:crossBetween val="between"/>
+      </c:valAx>
+      <c:spPr>
+        <a:noFill/>
+        <a:ln>
+          <a:noFill/>
+        </a:ln>
+        <a:effectLst/>
+      </c:spPr>
+    </c:plotArea>
+    <c:legend>
+      <c:legendPos val="t"/>
+      <c:overlay val="0"/>
+      <c:spPr>
+        <a:noFill/>
+        <a:ln>
+          <a:noFill/>
+        </a:ln>
+        <a:effectLst/>
+      </c:spPr>
+      <c:txPr>
+        <a:bodyPr rot="0" spcFirstLastPara="1" vertOverflow="ellipsis" vert="horz" wrap="square" anchor="ctr" anchorCtr="1"/>
+        <a:lstStyle/>
+        <a:p>
+          <a:pPr>
+            <a:defRPr sz="900" b="0" i="0" u="none" strike="noStrike" kern="1200" baseline="0">
+              <a:solidFill>
+                <a:schemeClr val="tx1">
+                  <a:lumMod val="65000"/>
+                  <a:lumOff val="35000"/>
+                </a:schemeClr>
+              </a:solidFill>
+              <a:latin typeface="+mn-lt"/>
+              <a:ea typeface="+mn-ea"/>
+              <a:cs typeface="+mn-cs"/>
+            </a:defRPr>
+          </a:pPr>
+          <a:endParaRPr lang="en-US"/>
+        </a:p>
+      </c:txPr>
+    </c:legend>
+    <c:plotVisOnly val="1"/>
+    <c:dispBlanksAs val="gap"/>
+    <c:showDLblsOverMax val="0"/>
+  </c:chart>
+  <c:spPr>
+    <a:solidFill>
+      <a:schemeClr val="lt1"/>
+    </a:solidFill>
+    <a:ln w="9525" cap="flat" cmpd="sng" algn="ctr">
+      <a:solidFill>
+        <a:schemeClr val="tx1">
+          <a:lumMod val="15000"/>
+          <a:lumOff val="85000"/>
+        </a:schemeClr>
+      </a:solidFill>
+      <a:round/>
+    </a:ln>
+    <a:effectLst/>
+  </c:spPr>
+  <c:txPr>
+    <a:bodyPr/>
+    <a:lstStyle/>
+    <a:p>
+      <a:pPr>
+        <a:defRPr/>
+      </a:pPr>
+      <a:endParaRPr lang="en-US"/>
+    </a:p>
+  </c:txPr>
+  <c:externalData r:id="rId3">
+    <c:autoUpdate val="0"/>
+  </c:externalData>
+</c:chartSpace>
+</file>
+
+<file path=word/charts/chart2.xml><?xml version="1.0" encoding="utf-8"?>
+<c:chartSpace xmlns:c="http://schemas.openxmlformats.org/drawingml/2006/chart" xmlns:a="http://schemas.openxmlformats.org/drawingml/2006/main" xmlns:r="http://schemas.openxmlformats.org/officeDocument/2006/relationships" xmlns:c16r2="http://schemas.microsoft.com/office/drawing/2015/06/chart">
+  <c:date1904 val="0"/>
+  <c:lang val="en-US"/>
+  <c:roundedCorners val="0"/>
+  <mc:AlternateContent xmlns:mc="http://schemas.openxmlformats.org/markup-compatibility/2006">
+    <mc:Choice xmlns:c14="http://schemas.microsoft.com/office/drawing/2007/8/2/chart" Requires="c14">
+      <c14:style val="102"/>
+    </mc:Choice>
+    <mc:Fallback>
+      <c:style val="2"/>
+    </mc:Fallback>
+  </mc:AlternateContent>
+  <c:chart>
+    <c:title>
+      <c:tx>
+        <c:rich>
+          <a:bodyPr rot="0" spcFirstLastPara="1" vertOverflow="ellipsis" vert="horz" wrap="square" anchor="ctr" anchorCtr="1"/>
+          <a:lstStyle/>
+          <a:p>
+            <a:pPr>
+              <a:defRPr sz="1600" b="1" i="0" u="none" strike="noStrike" kern="1200" cap="all" spc="120" normalizeH="0" baseline="0">
+                <a:solidFill>
+                  <a:schemeClr val="tx1">
+                    <a:lumMod val="65000"/>
+                    <a:lumOff val="35000"/>
+                  </a:schemeClr>
+                </a:solidFill>
+                <a:latin typeface="+mn-lt"/>
+                <a:ea typeface="+mn-ea"/>
+                <a:cs typeface="+mn-cs"/>
+              </a:defRPr>
+            </a:pPr>
+            <a:r>
+              <a:rPr lang="en-US"/>
+              <a:t>Comparing</a:t>
+            </a:r>
+            <a:r>
+              <a:rPr lang="en-US" baseline="0"/>
+              <a:t> Execution Time for Threaded TSP</a:t>
+            </a:r>
+            <a:endParaRPr lang="en-US"/>
+          </a:p>
+        </c:rich>
+      </c:tx>
+      <c:overlay val="0"/>
+      <c:spPr>
+        <a:noFill/>
+        <a:ln>
+          <a:noFill/>
+        </a:ln>
+        <a:effectLst/>
+      </c:spPr>
+      <c:txPr>
+        <a:bodyPr rot="0" spcFirstLastPara="1" vertOverflow="ellipsis" vert="horz" wrap="square" anchor="ctr" anchorCtr="1"/>
+        <a:lstStyle/>
+        <a:p>
+          <a:pPr>
+            <a:defRPr sz="1600" b="1" i="0" u="none" strike="noStrike" kern="1200" cap="all" spc="120" normalizeH="0" baseline="0">
+              <a:solidFill>
+                <a:schemeClr val="tx1">
+                  <a:lumMod val="65000"/>
+                  <a:lumOff val="35000"/>
+                </a:schemeClr>
+              </a:solidFill>
+              <a:latin typeface="+mn-lt"/>
+              <a:ea typeface="+mn-ea"/>
+              <a:cs typeface="+mn-cs"/>
+            </a:defRPr>
+          </a:pPr>
+          <a:endParaRPr lang="en-US"/>
+        </a:p>
+      </c:txPr>
+    </c:title>
+    <c:autoTitleDeleted val="0"/>
+    <c:plotArea>
+      <c:layout/>
+      <c:lineChart>
+        <c:grouping val="standard"/>
+        <c:varyColors val="0"/>
         <c:ser>
-          <c:idx val="1"/>
-          <c:order val="1"/>
+          <c:idx val="0"/>
+          <c:order val="0"/>
           <c:tx>
             <c:strRef>
-              <c:f>Sheet1!$D$5</c:f>
+              <c:f>Sheet1!$D$40</c:f>
               <c:strCache>
                 <c:ptCount val="1"/>
                 <c:pt idx="0">
@@ -1082,22 +2411,22 @@
           <c:spPr>
             <a:ln w="22225" cap="rnd">
               <a:solidFill>
-                <a:schemeClr val="accent2"/>
+                <a:schemeClr val="accent1"/>
               </a:solidFill>
               <a:round/>
             </a:ln>
             <a:effectLst/>
           </c:spPr>
           <c:marker>
-            <c:symbol val="square"/>
+            <c:symbol val="diamond"/>
             <c:size val="6"/>
             <c:spPr>
               <a:solidFill>
-                <a:schemeClr val="accent2"/>
+                <a:schemeClr val="accent1"/>
               </a:solidFill>
               <a:ln w="9525">
                 <a:solidFill>
-                  <a:schemeClr val="accent2"/>
+                  <a:schemeClr val="accent1"/>
                 </a:solidFill>
                 <a:round/>
               </a:ln>
@@ -1108,7 +2437,7 @@
             <c:spPr>
               <a:ln w="19050" cap="rnd">
                 <a:solidFill>
-                  <a:schemeClr val="accent2"/>
+                  <a:schemeClr val="accent1"/>
                 </a:solidFill>
                 <a:prstDash val="sysDash"/>
               </a:ln>
@@ -1150,60 +2479,60 @@
           </c:trendline>
           <c:cat>
             <c:numRef>
-              <c:f>Sheet1!$B$6:$B$12</c:f>
+              <c:f>Sheet1!$C$41:$C$47</c:f>
               <c:numCache>
                 <c:formatCode>General</c:formatCode>
                 <c:ptCount val="7"/>
                 <c:pt idx="0">
-                  <c:v>19</c:v>
+                  <c:v>10</c:v>
                 </c:pt>
                 <c:pt idx="1">
-                  <c:v>20</c:v>
+                  <c:v>100</c:v>
                 </c:pt>
                 <c:pt idx="2">
-                  <c:v>21</c:v>
+                  <c:v>1000</c:v>
                 </c:pt>
                 <c:pt idx="3">
-                  <c:v>22</c:v>
+                  <c:v>10000</c:v>
                 </c:pt>
                 <c:pt idx="4">
-                  <c:v>23</c:v>
+                  <c:v>100000</c:v>
                 </c:pt>
                 <c:pt idx="5">
-                  <c:v>24</c:v>
+                  <c:v>1000000</c:v>
                 </c:pt>
                 <c:pt idx="6">
-                  <c:v>25</c:v>
+                  <c:v>10000000</c:v>
                 </c:pt>
               </c:numCache>
             </c:numRef>
           </c:cat>
           <c:val>
             <c:numRef>
-              <c:f>Sheet1!$D$6:$D$12</c:f>
+              <c:f>Sheet1!$D$41:$D$47</c:f>
               <c:numCache>
                 <c:formatCode>General</c:formatCode>
                 <c:ptCount val="7"/>
                 <c:pt idx="0">
-                  <c:v>31973528999</c:v>
+                  <c:v>1030834200</c:v>
                 </c:pt>
                 <c:pt idx="1">
-                  <c:v>63449309100</c:v>
+                  <c:v>1080946800</c:v>
                 </c:pt>
                 <c:pt idx="2">
-                  <c:v>137381780300</c:v>
+                  <c:v>1041580600</c:v>
                 </c:pt>
                 <c:pt idx="3">
-                  <c:v>266220438601</c:v>
+                  <c:v>1611682100</c:v>
                 </c:pt>
                 <c:pt idx="4">
-                  <c:v>534412439001</c:v>
+                  <c:v>2353034800</c:v>
                 </c:pt>
                 <c:pt idx="5">
-                  <c:v>1147381353700</c:v>
+                  <c:v>8362454400</c:v>
                 </c:pt>
-                <c:pt idx="6" formatCode="0.00E+00">
-                  <c:v>2294762700000</c:v>
+                <c:pt idx="6">
+                  <c:v>66091837600</c:v>
                 </c:pt>
               </c:numCache>
             </c:numRef>
@@ -1211,7 +2540,555 @@
           <c:smooth val="0"/>
           <c:extLst>
             <c:ext xmlns:c16="http://schemas.microsoft.com/office/drawing/2014/chart" uri="{C3380CC4-5D6E-409C-BE32-E72D297353CC}">
-              <c16:uniqueId val="{00000003-CE42-456D-952A-FCB00F98E3AE}"/>
+              <c16:uniqueId val="{00000001-8F8E-4A1D-9F48-DCE6BA21267A}"/>
+            </c:ext>
+          </c:extLst>
+        </c:ser>
+        <c:dLbls>
+          <c:showLegendKey val="0"/>
+          <c:showVal val="0"/>
+          <c:showCatName val="0"/>
+          <c:showSerName val="0"/>
+          <c:showPercent val="0"/>
+          <c:showBubbleSize val="0"/>
+        </c:dLbls>
+        <c:marker val="1"/>
+        <c:smooth val="0"/>
+        <c:axId val="1298941936"/>
+        <c:axId val="1298949008"/>
+      </c:lineChart>
+      <c:catAx>
+        <c:axId val="1298941936"/>
+        <c:scaling>
+          <c:orientation val="minMax"/>
+        </c:scaling>
+        <c:delete val="0"/>
+        <c:axPos val="b"/>
+        <c:majorGridlines>
+          <c:spPr>
+            <a:ln w="9525" cap="flat" cmpd="sng" algn="ctr">
+              <a:solidFill>
+                <a:schemeClr val="tx1">
+                  <a:lumMod val="15000"/>
+                  <a:lumOff val="85000"/>
+                </a:schemeClr>
+              </a:solidFill>
+              <a:round/>
+            </a:ln>
+            <a:effectLst/>
+          </c:spPr>
+        </c:majorGridlines>
+        <c:title>
+          <c:tx>
+            <c:rich>
+              <a:bodyPr rot="0" spcFirstLastPara="1" vertOverflow="ellipsis" vert="horz" wrap="square" anchor="ctr" anchorCtr="1"/>
+              <a:lstStyle/>
+              <a:p>
+                <a:pPr>
+                  <a:defRPr sz="1100" b="0" i="0" u="none" strike="noStrike" kern="1200" cap="all" baseline="0">
+                    <a:solidFill>
+                      <a:schemeClr val="tx1">
+                        <a:lumMod val="65000"/>
+                        <a:lumOff val="35000"/>
+                      </a:schemeClr>
+                    </a:solidFill>
+                    <a:latin typeface="+mn-lt"/>
+                    <a:ea typeface="+mn-ea"/>
+                    <a:cs typeface="+mn-cs"/>
+                  </a:defRPr>
+                </a:pPr>
+                <a:r>
+                  <a:rPr lang="en-US" sz="1100"/>
+                  <a:t>Number of Cities</a:t>
+                </a:r>
+              </a:p>
+            </c:rich>
+          </c:tx>
+          <c:overlay val="0"/>
+          <c:spPr>
+            <a:noFill/>
+            <a:ln>
+              <a:noFill/>
+            </a:ln>
+            <a:effectLst/>
+          </c:spPr>
+          <c:txPr>
+            <a:bodyPr rot="0" spcFirstLastPara="1" vertOverflow="ellipsis" vert="horz" wrap="square" anchor="ctr" anchorCtr="1"/>
+            <a:lstStyle/>
+            <a:p>
+              <a:pPr>
+                <a:defRPr sz="1100" b="0" i="0" u="none" strike="noStrike" kern="1200" cap="all" baseline="0">
+                  <a:solidFill>
+                    <a:schemeClr val="tx1">
+                      <a:lumMod val="65000"/>
+                      <a:lumOff val="35000"/>
+                    </a:schemeClr>
+                  </a:solidFill>
+                  <a:latin typeface="+mn-lt"/>
+                  <a:ea typeface="+mn-ea"/>
+                  <a:cs typeface="+mn-cs"/>
+                </a:defRPr>
+              </a:pPr>
+              <a:endParaRPr lang="en-US"/>
+            </a:p>
+          </c:txPr>
+        </c:title>
+        <c:numFmt formatCode="General" sourceLinked="1"/>
+        <c:majorTickMark val="none"/>
+        <c:minorTickMark val="none"/>
+        <c:tickLblPos val="nextTo"/>
+        <c:spPr>
+          <a:noFill/>
+          <a:ln w="9525" cap="flat" cmpd="sng" algn="ctr">
+            <a:solidFill>
+              <a:schemeClr val="tx1">
+                <a:lumMod val="15000"/>
+                <a:lumOff val="85000"/>
+              </a:schemeClr>
+            </a:solidFill>
+            <a:round/>
+          </a:ln>
+          <a:effectLst/>
+        </c:spPr>
+        <c:txPr>
+          <a:bodyPr rot="-60000000" spcFirstLastPara="1" vertOverflow="ellipsis" vert="horz" wrap="square" anchor="ctr" anchorCtr="1"/>
+          <a:lstStyle/>
+          <a:p>
+            <a:pPr>
+              <a:defRPr sz="900" b="0" i="0" u="none" strike="noStrike" kern="1200" cap="all" spc="120" normalizeH="0" baseline="0">
+                <a:solidFill>
+                  <a:schemeClr val="tx1">
+                    <a:lumMod val="65000"/>
+                    <a:lumOff val="35000"/>
+                  </a:schemeClr>
+                </a:solidFill>
+                <a:latin typeface="+mn-lt"/>
+                <a:ea typeface="+mn-ea"/>
+                <a:cs typeface="+mn-cs"/>
+              </a:defRPr>
+            </a:pPr>
+            <a:endParaRPr lang="en-US"/>
+          </a:p>
+        </c:txPr>
+        <c:crossAx val="1298949008"/>
+        <c:crosses val="autoZero"/>
+        <c:auto val="1"/>
+        <c:lblAlgn val="ctr"/>
+        <c:lblOffset val="100"/>
+        <c:noMultiLvlLbl val="0"/>
+      </c:catAx>
+      <c:valAx>
+        <c:axId val="1298949008"/>
+        <c:scaling>
+          <c:orientation val="minMax"/>
+        </c:scaling>
+        <c:delete val="0"/>
+        <c:axPos val="l"/>
+        <c:title>
+          <c:tx>
+            <c:rich>
+              <a:bodyPr rot="-5400000" spcFirstLastPara="1" vertOverflow="ellipsis" vert="horz" wrap="square" anchor="ctr" anchorCtr="1"/>
+              <a:lstStyle/>
+              <a:p>
+                <a:pPr>
+                  <a:defRPr sz="1100" b="0" i="0" u="none" strike="noStrike" kern="1200" cap="all" baseline="0">
+                    <a:solidFill>
+                      <a:schemeClr val="tx1">
+                        <a:lumMod val="65000"/>
+                        <a:lumOff val="35000"/>
+                      </a:schemeClr>
+                    </a:solidFill>
+                    <a:latin typeface="+mn-lt"/>
+                    <a:ea typeface="+mn-ea"/>
+                    <a:cs typeface="+mn-cs"/>
+                  </a:defRPr>
+                </a:pPr>
+                <a:r>
+                  <a:rPr lang="en-US" sz="1100"/>
+                  <a:t>Execution Time (in Nano Second)</a:t>
+                </a:r>
+              </a:p>
+            </c:rich>
+          </c:tx>
+          <c:layout>
+            <c:manualLayout>
+              <c:xMode val="edge"/>
+              <c:yMode val="edge"/>
+              <c:x val="1.1251758087201125E-2"/>
+              <c:y val="0.27188211887845098"/>
+            </c:manualLayout>
+          </c:layout>
+          <c:overlay val="0"/>
+          <c:spPr>
+            <a:noFill/>
+            <a:ln>
+              <a:noFill/>
+            </a:ln>
+            <a:effectLst/>
+          </c:spPr>
+          <c:txPr>
+            <a:bodyPr rot="-5400000" spcFirstLastPara="1" vertOverflow="ellipsis" vert="horz" wrap="square" anchor="ctr" anchorCtr="1"/>
+            <a:lstStyle/>
+            <a:p>
+              <a:pPr>
+                <a:defRPr sz="1100" b="0" i="0" u="none" strike="noStrike" kern="1200" cap="all" baseline="0">
+                  <a:solidFill>
+                    <a:schemeClr val="tx1">
+                      <a:lumMod val="65000"/>
+                      <a:lumOff val="35000"/>
+                    </a:schemeClr>
+                  </a:solidFill>
+                  <a:latin typeface="+mn-lt"/>
+                  <a:ea typeface="+mn-ea"/>
+                  <a:cs typeface="+mn-cs"/>
+                </a:defRPr>
+              </a:pPr>
+              <a:endParaRPr lang="en-US"/>
+            </a:p>
+          </c:txPr>
+        </c:title>
+        <c:numFmt formatCode="General" sourceLinked="1"/>
+        <c:majorTickMark val="none"/>
+        <c:minorTickMark val="none"/>
+        <c:tickLblPos val="nextTo"/>
+        <c:spPr>
+          <a:noFill/>
+          <a:ln w="9525" cap="flat" cmpd="sng" algn="ctr">
+            <a:solidFill>
+              <a:schemeClr val="dk1">
+                <a:lumMod val="15000"/>
+                <a:lumOff val="85000"/>
+              </a:schemeClr>
+            </a:solidFill>
+            <a:round/>
+          </a:ln>
+          <a:effectLst/>
+        </c:spPr>
+        <c:txPr>
+          <a:bodyPr rot="-60000000" spcFirstLastPara="1" vertOverflow="ellipsis" vert="horz" wrap="square" anchor="ctr" anchorCtr="1"/>
+          <a:lstStyle/>
+          <a:p>
+            <a:pPr>
+              <a:defRPr sz="900" b="0" i="0" u="none" strike="noStrike" kern="1200" baseline="0">
+                <a:solidFill>
+                  <a:schemeClr val="tx1">
+                    <a:lumMod val="65000"/>
+                    <a:lumOff val="35000"/>
+                  </a:schemeClr>
+                </a:solidFill>
+                <a:latin typeface="+mn-lt"/>
+                <a:ea typeface="+mn-ea"/>
+                <a:cs typeface="+mn-cs"/>
+              </a:defRPr>
+            </a:pPr>
+            <a:endParaRPr lang="en-US"/>
+          </a:p>
+        </c:txPr>
+        <c:crossAx val="1298941936"/>
+        <c:crosses val="autoZero"/>
+        <c:crossBetween val="between"/>
+      </c:valAx>
+      <c:spPr>
+        <a:noFill/>
+        <a:ln>
+          <a:noFill/>
+        </a:ln>
+        <a:effectLst/>
+      </c:spPr>
+    </c:plotArea>
+    <c:legend>
+      <c:legendPos val="t"/>
+      <c:overlay val="0"/>
+      <c:spPr>
+        <a:noFill/>
+        <a:ln>
+          <a:noFill/>
+        </a:ln>
+        <a:effectLst/>
+      </c:spPr>
+      <c:txPr>
+        <a:bodyPr rot="0" spcFirstLastPara="1" vertOverflow="ellipsis" vert="horz" wrap="square" anchor="ctr" anchorCtr="1"/>
+        <a:lstStyle/>
+        <a:p>
+          <a:pPr>
+            <a:defRPr sz="900" b="0" i="0" u="none" strike="noStrike" kern="1200" baseline="0">
+              <a:solidFill>
+                <a:schemeClr val="tx1">
+                  <a:lumMod val="65000"/>
+                  <a:lumOff val="35000"/>
+                </a:schemeClr>
+              </a:solidFill>
+              <a:latin typeface="+mn-lt"/>
+              <a:ea typeface="+mn-ea"/>
+              <a:cs typeface="+mn-cs"/>
+            </a:defRPr>
+          </a:pPr>
+          <a:endParaRPr lang="en-US"/>
+        </a:p>
+      </c:txPr>
+    </c:legend>
+    <c:plotVisOnly val="1"/>
+    <c:dispBlanksAs val="gap"/>
+    <c:showDLblsOverMax val="0"/>
+  </c:chart>
+  <c:spPr>
+    <a:solidFill>
+      <a:schemeClr val="lt1"/>
+    </a:solidFill>
+    <a:ln w="9525" cap="flat" cmpd="sng" algn="ctr">
+      <a:solidFill>
+        <a:schemeClr val="tx1">
+          <a:lumMod val="15000"/>
+          <a:lumOff val="85000"/>
+        </a:schemeClr>
+      </a:solidFill>
+      <a:round/>
+    </a:ln>
+    <a:effectLst/>
+  </c:spPr>
+  <c:txPr>
+    <a:bodyPr/>
+    <a:lstStyle/>
+    <a:p>
+      <a:pPr>
+        <a:defRPr/>
+      </a:pPr>
+      <a:endParaRPr lang="en-US"/>
+    </a:p>
+  </c:txPr>
+  <c:externalData r:id="rId3">
+    <c:autoUpdate val="0"/>
+  </c:externalData>
+</c:chartSpace>
+</file>
+
+<file path=word/charts/chart3.xml><?xml version="1.0" encoding="utf-8"?>
+<c:chartSpace xmlns:c="http://schemas.openxmlformats.org/drawingml/2006/chart" xmlns:a="http://schemas.openxmlformats.org/drawingml/2006/main" xmlns:r="http://schemas.openxmlformats.org/officeDocument/2006/relationships" xmlns:c16r2="http://schemas.microsoft.com/office/drawing/2015/06/chart">
+  <c:date1904 val="0"/>
+  <c:lang val="en-US"/>
+  <c:roundedCorners val="0"/>
+  <mc:AlternateContent xmlns:mc="http://schemas.openxmlformats.org/markup-compatibility/2006">
+    <mc:Choice xmlns:c14="http://schemas.microsoft.com/office/drawing/2007/8/2/chart" Requires="c14">
+      <c14:style val="102"/>
+    </mc:Choice>
+    <mc:Fallback>
+      <c:style val="2"/>
+    </mc:Fallback>
+  </mc:AlternateContent>
+  <c:chart>
+    <c:title>
+      <c:tx>
+        <c:rich>
+          <a:bodyPr rot="0" spcFirstLastPara="1" vertOverflow="ellipsis" vert="horz" wrap="square" anchor="ctr" anchorCtr="1"/>
+          <a:lstStyle/>
+          <a:p>
+            <a:pPr>
+              <a:defRPr sz="1600" b="1" i="0" u="none" strike="noStrike" kern="1200" cap="all" spc="120" normalizeH="0" baseline="0">
+                <a:solidFill>
+                  <a:schemeClr val="tx1">
+                    <a:lumMod val="65000"/>
+                    <a:lumOff val="35000"/>
+                  </a:schemeClr>
+                </a:solidFill>
+                <a:latin typeface="+mn-lt"/>
+                <a:ea typeface="+mn-ea"/>
+                <a:cs typeface="+mn-cs"/>
+              </a:defRPr>
+            </a:pPr>
+            <a:r>
+              <a:rPr lang="en-US"/>
+              <a:t>Comparing</a:t>
+            </a:r>
+            <a:r>
+              <a:rPr lang="en-US" baseline="0"/>
+              <a:t> Execution Time for MPI-based TSP</a:t>
+            </a:r>
+            <a:endParaRPr lang="en-US"/>
+          </a:p>
+        </c:rich>
+      </c:tx>
+      <c:overlay val="0"/>
+      <c:spPr>
+        <a:noFill/>
+        <a:ln>
+          <a:noFill/>
+        </a:ln>
+        <a:effectLst/>
+      </c:spPr>
+      <c:txPr>
+        <a:bodyPr rot="0" spcFirstLastPara="1" vertOverflow="ellipsis" vert="horz" wrap="square" anchor="ctr" anchorCtr="1"/>
+        <a:lstStyle/>
+        <a:p>
+          <a:pPr>
+            <a:defRPr sz="1600" b="1" i="0" u="none" strike="noStrike" kern="1200" cap="all" spc="120" normalizeH="0" baseline="0">
+              <a:solidFill>
+                <a:schemeClr val="tx1">
+                  <a:lumMod val="65000"/>
+                  <a:lumOff val="35000"/>
+                </a:schemeClr>
+              </a:solidFill>
+              <a:latin typeface="+mn-lt"/>
+              <a:ea typeface="+mn-ea"/>
+              <a:cs typeface="+mn-cs"/>
+            </a:defRPr>
+          </a:pPr>
+          <a:endParaRPr lang="en-US"/>
+        </a:p>
+      </c:txPr>
+    </c:title>
+    <c:autoTitleDeleted val="0"/>
+    <c:plotArea>
+      <c:layout/>
+      <c:lineChart>
+        <c:grouping val="standard"/>
+        <c:varyColors val="0"/>
+        <c:ser>
+          <c:idx val="0"/>
+          <c:order val="0"/>
+          <c:tx>
+            <c:strRef>
+              <c:f>Sheet1!$D$75</c:f>
+              <c:strCache>
+                <c:ptCount val="1"/>
+                <c:pt idx="0">
+                  <c:v>MPI-based TSP (nanosecond)</c:v>
+                </c:pt>
+              </c:strCache>
+            </c:strRef>
+          </c:tx>
+          <c:spPr>
+            <a:ln w="22225" cap="rnd">
+              <a:solidFill>
+                <a:schemeClr val="accent1"/>
+              </a:solidFill>
+              <a:round/>
+            </a:ln>
+            <a:effectLst/>
+          </c:spPr>
+          <c:marker>
+            <c:symbol val="diamond"/>
+            <c:size val="6"/>
+            <c:spPr>
+              <a:solidFill>
+                <a:schemeClr val="accent1"/>
+              </a:solidFill>
+              <a:ln w="9525">
+                <a:solidFill>
+                  <a:schemeClr val="accent1"/>
+                </a:solidFill>
+                <a:round/>
+              </a:ln>
+              <a:effectLst/>
+            </c:spPr>
+          </c:marker>
+          <c:trendline>
+            <c:spPr>
+              <a:ln w="19050" cap="rnd">
+                <a:solidFill>
+                  <a:schemeClr val="accent1"/>
+                </a:solidFill>
+                <a:prstDash val="sysDash"/>
+              </a:ln>
+              <a:effectLst/>
+            </c:spPr>
+            <c:trendlineType val="exp"/>
+            <c:dispRSqr val="1"/>
+            <c:dispEq val="0"/>
+            <c:trendlineLbl>
+              <c:numFmt formatCode="General" sourceLinked="0"/>
+              <c:spPr>
+                <a:noFill/>
+                <a:ln>
+                  <a:noFill/>
+                </a:ln>
+                <a:effectLst/>
+              </c:spPr>
+              <c:txPr>
+                <a:bodyPr rot="0" spcFirstLastPara="1" vertOverflow="ellipsis" vert="horz" wrap="square" anchor="ctr" anchorCtr="1"/>
+                <a:lstStyle/>
+                <a:p>
+                  <a:pPr>
+                    <a:defRPr sz="800" b="0" i="0" u="none" strike="noStrike" kern="1200" baseline="0">
+                      <a:solidFill>
+                        <a:schemeClr val="tx1">
+                          <a:lumMod val="65000"/>
+                          <a:lumOff val="35000"/>
+                        </a:schemeClr>
+                      </a:solidFill>
+                      <a:latin typeface="+mn-lt"/>
+                      <a:ea typeface="+mn-ea"/>
+                      <a:cs typeface="+mn-cs"/>
+                    </a:defRPr>
+                  </a:pPr>
+                  <a:endParaRPr lang="en-US"/>
+                </a:p>
+              </c:txPr>
+            </c:trendlineLbl>
+          </c:trendline>
+          <c:cat>
+            <c:numRef>
+              <c:f>Sheet1!$C$76:$C$82</c:f>
+              <c:numCache>
+                <c:formatCode>General</c:formatCode>
+                <c:ptCount val="7"/>
+                <c:pt idx="0">
+                  <c:v>10</c:v>
+                </c:pt>
+                <c:pt idx="1">
+                  <c:v>100</c:v>
+                </c:pt>
+                <c:pt idx="2">
+                  <c:v>1000</c:v>
+                </c:pt>
+                <c:pt idx="3">
+                  <c:v>10000</c:v>
+                </c:pt>
+                <c:pt idx="4">
+                  <c:v>100000</c:v>
+                </c:pt>
+                <c:pt idx="5">
+                  <c:v>1000000</c:v>
+                </c:pt>
+                <c:pt idx="6">
+                  <c:v>10000000</c:v>
+                </c:pt>
+              </c:numCache>
+            </c:numRef>
+          </c:cat>
+          <c:val>
+            <c:numRef>
+              <c:f>Sheet1!$D$76:$D$82</c:f>
+              <c:numCache>
+                <c:formatCode>General</c:formatCode>
+                <c:ptCount val="7"/>
+                <c:pt idx="0">
+                  <c:v>1008484500</c:v>
+                </c:pt>
+                <c:pt idx="1">
+                  <c:v>1005727800</c:v>
+                </c:pt>
+                <c:pt idx="2">
+                  <c:v>1048154200</c:v>
+                </c:pt>
+                <c:pt idx="3">
+                  <c:v>1391129300</c:v>
+                </c:pt>
+                <c:pt idx="4">
+                  <c:v>2467518200</c:v>
+                </c:pt>
+                <c:pt idx="5">
+                  <c:v>13380199600</c:v>
+                </c:pt>
+                <c:pt idx="6">
+                  <c:v>87808032500</c:v>
+                </c:pt>
+              </c:numCache>
+            </c:numRef>
+          </c:val>
+          <c:smooth val="0"/>
+          <c:extLst>
+            <c:ext xmlns:c16="http://schemas.microsoft.com/office/drawing/2014/chart" uri="{C3380CC4-5D6E-409C-BE32-E72D297353CC}">
+              <c16:uniqueId val="{00000001-1B17-4CC0-B1B7-25ECC744B530}"/>
             </c:ext>
           </c:extLst>
         </c:ser>
@@ -1573,7 +3450,1129 @@
 </cs:colorStyle>
 </file>
 
+<file path=word/charts/colors2.xml><?xml version="1.0" encoding="utf-8"?>
+<cs:colorStyle xmlns:cs="http://schemas.microsoft.com/office/drawing/2012/chartStyle" xmlns:a="http://schemas.openxmlformats.org/drawingml/2006/main" meth="cycle" id="10">
+  <a:schemeClr val="accent1"/>
+  <a:schemeClr val="accent2"/>
+  <a:schemeClr val="accent3"/>
+  <a:schemeClr val="accent4"/>
+  <a:schemeClr val="accent5"/>
+  <a:schemeClr val="accent6"/>
+  <cs:variation/>
+  <cs:variation>
+    <a:lumMod val="60000"/>
+  </cs:variation>
+  <cs:variation>
+    <a:lumMod val="80000"/>
+    <a:lumOff val="20000"/>
+  </cs:variation>
+  <cs:variation>
+    <a:lumMod val="80000"/>
+  </cs:variation>
+  <cs:variation>
+    <a:lumMod val="60000"/>
+    <a:lumOff val="40000"/>
+  </cs:variation>
+  <cs:variation>
+    <a:lumMod val="50000"/>
+  </cs:variation>
+  <cs:variation>
+    <a:lumMod val="70000"/>
+    <a:lumOff val="30000"/>
+  </cs:variation>
+  <cs:variation>
+    <a:lumMod val="70000"/>
+  </cs:variation>
+  <cs:variation>
+    <a:lumMod val="50000"/>
+    <a:lumOff val="50000"/>
+  </cs:variation>
+</cs:colorStyle>
+</file>
+
+<file path=word/charts/colors3.xml><?xml version="1.0" encoding="utf-8"?>
+<cs:colorStyle xmlns:cs="http://schemas.microsoft.com/office/drawing/2012/chartStyle" xmlns:a="http://schemas.openxmlformats.org/drawingml/2006/main" meth="cycle" id="10">
+  <a:schemeClr val="accent1"/>
+  <a:schemeClr val="accent2"/>
+  <a:schemeClr val="accent3"/>
+  <a:schemeClr val="accent4"/>
+  <a:schemeClr val="accent5"/>
+  <a:schemeClr val="accent6"/>
+  <cs:variation/>
+  <cs:variation>
+    <a:lumMod val="60000"/>
+  </cs:variation>
+  <cs:variation>
+    <a:lumMod val="80000"/>
+    <a:lumOff val="20000"/>
+  </cs:variation>
+  <cs:variation>
+    <a:lumMod val="80000"/>
+  </cs:variation>
+  <cs:variation>
+    <a:lumMod val="60000"/>
+    <a:lumOff val="40000"/>
+  </cs:variation>
+  <cs:variation>
+    <a:lumMod val="50000"/>
+  </cs:variation>
+  <cs:variation>
+    <a:lumMod val="70000"/>
+    <a:lumOff val="30000"/>
+  </cs:variation>
+  <cs:variation>
+    <a:lumMod val="70000"/>
+  </cs:variation>
+  <cs:variation>
+    <a:lumMod val="50000"/>
+    <a:lumOff val="50000"/>
+  </cs:variation>
+</cs:colorStyle>
+</file>
+
 <file path=word/charts/style1.xml><?xml version="1.0" encoding="utf-8"?>
+<cs:chartStyle xmlns:cs="http://schemas.microsoft.com/office/drawing/2012/chartStyle" xmlns:a="http://schemas.openxmlformats.org/drawingml/2006/main" id="239">
+  <cs:axisTitle>
+    <cs:lnRef idx="0"/>
+    <cs:fillRef idx="0"/>
+    <cs:effectRef idx="0"/>
+    <cs:fontRef idx="minor">
+      <a:schemeClr val="tx1">
+        <a:lumMod val="65000"/>
+        <a:lumOff val="35000"/>
+      </a:schemeClr>
+    </cs:fontRef>
+    <cs:defRPr sz="900" kern="1200" cap="all"/>
+  </cs:axisTitle>
+  <cs:categoryAxis>
+    <cs:lnRef idx="0"/>
+    <cs:fillRef idx="0"/>
+    <cs:effectRef idx="0"/>
+    <cs:fontRef idx="minor">
+      <a:schemeClr val="tx1">
+        <a:lumMod val="65000"/>
+        <a:lumOff val="35000"/>
+      </a:schemeClr>
+    </cs:fontRef>
+    <cs:spPr>
+      <a:ln w="9525" cap="flat" cmpd="sng" algn="ctr">
+        <a:solidFill>
+          <a:schemeClr val="tx1">
+            <a:lumMod val="15000"/>
+            <a:lumOff val="85000"/>
+          </a:schemeClr>
+        </a:solidFill>
+        <a:round/>
+      </a:ln>
+    </cs:spPr>
+    <cs:defRPr sz="800" kern="1200" cap="all" spc="120" normalizeH="0" baseline="0"/>
+  </cs:categoryAxis>
+  <cs:chartArea mods="allowNoFillOverride allowNoLineOverride">
+    <cs:lnRef idx="0"/>
+    <cs:fillRef idx="0"/>
+    <cs:effectRef idx="0"/>
+    <cs:fontRef idx="minor">
+      <a:schemeClr val="dk1"/>
+    </cs:fontRef>
+    <cs:spPr>
+      <a:solidFill>
+        <a:schemeClr val="lt1"/>
+      </a:solidFill>
+      <a:ln w="9525" cap="flat" cmpd="sng" algn="ctr">
+        <a:solidFill>
+          <a:schemeClr val="tx1">
+            <a:lumMod val="15000"/>
+            <a:lumOff val="85000"/>
+          </a:schemeClr>
+        </a:solidFill>
+        <a:round/>
+      </a:ln>
+    </cs:spPr>
+    <cs:defRPr sz="900" kern="1200"/>
+  </cs:chartArea>
+  <cs:dataLabel>
+    <cs:lnRef idx="0"/>
+    <cs:fillRef idx="0"/>
+    <cs:effectRef idx="0"/>
+    <cs:fontRef idx="minor">
+      <a:schemeClr val="tx1">
+        <a:lumMod val="50000"/>
+        <a:lumOff val="50000"/>
+      </a:schemeClr>
+    </cs:fontRef>
+    <cs:defRPr sz="900" b="0" i="0" u="none" strike="noStrike" kern="1200" baseline="0"/>
+  </cs:dataLabel>
+  <cs:dataLabelCallout>
+    <cs:lnRef idx="0"/>
+    <cs:fillRef idx="0"/>
+    <cs:effectRef idx="0"/>
+    <cs:fontRef idx="minor">
+      <a:schemeClr val="dk1">
+        <a:lumMod val="65000"/>
+        <a:lumOff val="35000"/>
+      </a:schemeClr>
+    </cs:fontRef>
+    <cs:spPr>
+      <a:solidFill>
+        <a:schemeClr val="lt1"/>
+      </a:solidFill>
+      <a:ln>
+        <a:solidFill>
+          <a:schemeClr val="dk1">
+            <a:lumMod val="25000"/>
+            <a:lumOff val="75000"/>
+          </a:schemeClr>
+        </a:solidFill>
+      </a:ln>
+    </cs:spPr>
+    <cs:defRPr sz="900" kern="1200"/>
+    <cs:bodyPr rot="0" spcFirstLastPara="1" vertOverflow="clip" horzOverflow="clip" vert="horz" wrap="square" lIns="36576" tIns="18288" rIns="36576" bIns="18288" anchor="ctr" anchorCtr="1">
+      <a:spAutoFit/>
+    </cs:bodyPr>
+  </cs:dataLabelCallout>
+  <cs:dataPoint>
+    <cs:lnRef idx="0"/>
+    <cs:fillRef idx="0">
+      <cs:styleClr val="auto"/>
+    </cs:fillRef>
+    <cs:effectRef idx="0"/>
+    <cs:fontRef idx="minor">
+      <a:schemeClr val="dk1"/>
+    </cs:fontRef>
+    <cs:spPr>
+      <a:solidFill>
+        <a:schemeClr val="phClr"/>
+      </a:solidFill>
+    </cs:spPr>
+  </cs:dataPoint>
+  <cs:dataPoint3D>
+    <cs:lnRef idx="0"/>
+    <cs:fillRef idx="0">
+      <cs:styleClr val="auto"/>
+    </cs:fillRef>
+    <cs:effectRef idx="0"/>
+    <cs:fontRef idx="minor">
+      <a:schemeClr val="dk1"/>
+    </cs:fontRef>
+    <cs:spPr>
+      <a:solidFill>
+        <a:schemeClr val="phClr"/>
+      </a:solidFill>
+    </cs:spPr>
+  </cs:dataPoint3D>
+  <cs:dataPointLine>
+    <cs:lnRef idx="0">
+      <cs:styleClr val="auto"/>
+    </cs:lnRef>
+    <cs:fillRef idx="0"/>
+    <cs:effectRef idx="0"/>
+    <cs:fontRef idx="minor">
+      <a:schemeClr val="dk1"/>
+    </cs:fontRef>
+    <cs:spPr>
+      <a:ln w="22225" cap="rnd">
+        <a:solidFill>
+          <a:schemeClr val="phClr"/>
+        </a:solidFill>
+        <a:round/>
+      </a:ln>
+    </cs:spPr>
+  </cs:dataPointLine>
+  <cs:dataPointMarker>
+    <cs:lnRef idx="0">
+      <cs:styleClr val="auto"/>
+    </cs:lnRef>
+    <cs:fillRef idx="0">
+      <cs:styleClr val="auto"/>
+    </cs:fillRef>
+    <cs:effectRef idx="0"/>
+    <cs:fontRef idx="minor">
+      <a:schemeClr val="dk1"/>
+    </cs:fontRef>
+    <cs:spPr>
+      <a:solidFill>
+        <a:schemeClr val="phClr"/>
+      </a:solidFill>
+      <a:ln w="9525">
+        <a:solidFill>
+          <a:schemeClr val="phClr"/>
+        </a:solidFill>
+        <a:round/>
+      </a:ln>
+    </cs:spPr>
+  </cs:dataPointMarker>
+  <cs:dataPointMarkerLayout size="6"/>
+  <cs:dataPointWireframe>
+    <cs:lnRef idx="0">
+      <cs:styleClr val="auto"/>
+    </cs:lnRef>
+    <cs:fillRef idx="0"/>
+    <cs:effectRef idx="0"/>
+    <cs:fontRef idx="minor">
+      <a:schemeClr val="dk1"/>
+    </cs:fontRef>
+    <cs:spPr>
+      <a:ln w="9525" cap="rnd">
+        <a:solidFill>
+          <a:schemeClr val="phClr"/>
+        </a:solidFill>
+        <a:round/>
+      </a:ln>
+    </cs:spPr>
+  </cs:dataPointWireframe>
+  <cs:dataTable>
+    <cs:lnRef idx="0"/>
+    <cs:fillRef idx="0"/>
+    <cs:effectRef idx="0"/>
+    <cs:fontRef idx="minor">
+      <a:schemeClr val="tx1">
+        <a:lumMod val="65000"/>
+        <a:lumOff val="35000"/>
+      </a:schemeClr>
+    </cs:fontRef>
+    <cs:spPr>
+      <a:ln w="9525">
+        <a:solidFill>
+          <a:schemeClr val="tx1">
+            <a:lumMod val="15000"/>
+            <a:lumOff val="85000"/>
+          </a:schemeClr>
+        </a:solidFill>
+      </a:ln>
+    </cs:spPr>
+    <cs:defRPr sz="900" kern="1200"/>
+  </cs:dataTable>
+  <cs:downBar>
+    <cs:lnRef idx="0"/>
+    <cs:fillRef idx="0"/>
+    <cs:effectRef idx="0"/>
+    <cs:fontRef idx="minor">
+      <a:schemeClr val="dk1"/>
+    </cs:fontRef>
+    <cs:spPr>
+      <a:solidFill>
+        <a:schemeClr val="dk1">
+          <a:lumMod val="75000"/>
+          <a:lumOff val="25000"/>
+        </a:schemeClr>
+      </a:solidFill>
+      <a:ln w="9525">
+        <a:solidFill>
+          <a:schemeClr val="tx1">
+            <a:lumMod val="15000"/>
+            <a:lumOff val="85000"/>
+          </a:schemeClr>
+        </a:solidFill>
+      </a:ln>
+    </cs:spPr>
+  </cs:downBar>
+  <cs:dropLine>
+    <cs:lnRef idx="0"/>
+    <cs:fillRef idx="0"/>
+    <cs:effectRef idx="0"/>
+    <cs:fontRef idx="minor">
+      <a:schemeClr val="dk1"/>
+    </cs:fontRef>
+    <cs:spPr>
+      <a:ln w="9525">
+        <a:solidFill>
+          <a:schemeClr val="tx1">
+            <a:lumMod val="35000"/>
+            <a:lumOff val="65000"/>
+          </a:schemeClr>
+        </a:solidFill>
+      </a:ln>
+    </cs:spPr>
+  </cs:dropLine>
+  <cs:errorBar>
+    <cs:lnRef idx="0"/>
+    <cs:fillRef idx="0"/>
+    <cs:effectRef idx="0"/>
+    <cs:fontRef idx="minor">
+      <a:schemeClr val="dk1"/>
+    </cs:fontRef>
+    <cs:spPr>
+      <a:ln w="9525">
+        <a:solidFill>
+          <a:schemeClr val="tx1">
+            <a:lumMod val="65000"/>
+            <a:lumOff val="35000"/>
+          </a:schemeClr>
+        </a:solidFill>
+        <a:round/>
+      </a:ln>
+    </cs:spPr>
+  </cs:errorBar>
+  <cs:floor>
+    <cs:lnRef idx="0"/>
+    <cs:fillRef idx="0"/>
+    <cs:effectRef idx="0"/>
+    <cs:fontRef idx="minor">
+      <a:schemeClr val="dk1"/>
+    </cs:fontRef>
+  </cs:floor>
+  <cs:gridlineMajor>
+    <cs:lnRef idx="0"/>
+    <cs:fillRef idx="0"/>
+    <cs:effectRef idx="0"/>
+    <cs:fontRef idx="minor">
+      <a:schemeClr val="dk1"/>
+    </cs:fontRef>
+    <cs:spPr>
+      <a:ln w="9525" cap="flat" cmpd="sng" algn="ctr">
+        <a:solidFill>
+          <a:schemeClr val="tx1">
+            <a:lumMod val="15000"/>
+            <a:lumOff val="85000"/>
+          </a:schemeClr>
+        </a:solidFill>
+        <a:round/>
+      </a:ln>
+    </cs:spPr>
+  </cs:gridlineMajor>
+  <cs:gridlineMinor>
+    <cs:lnRef idx="0"/>
+    <cs:fillRef idx="0"/>
+    <cs:effectRef idx="0"/>
+    <cs:fontRef idx="minor">
+      <a:schemeClr val="dk1"/>
+    </cs:fontRef>
+    <cs:spPr>
+      <a:ln>
+        <a:solidFill>
+          <a:schemeClr val="tx1">
+            <a:lumMod val="5000"/>
+            <a:lumOff val="95000"/>
+          </a:schemeClr>
+        </a:solidFill>
+      </a:ln>
+    </cs:spPr>
+  </cs:gridlineMinor>
+  <cs:hiLoLine>
+    <cs:lnRef idx="0"/>
+    <cs:fillRef idx="0"/>
+    <cs:effectRef idx="0"/>
+    <cs:fontRef idx="minor">
+      <a:schemeClr val="dk1"/>
+    </cs:fontRef>
+    <cs:spPr>
+      <a:ln w="9525">
+        <a:solidFill>
+          <a:schemeClr val="tx1">
+            <a:lumMod val="50000"/>
+            <a:lumOff val="50000"/>
+          </a:schemeClr>
+        </a:solidFill>
+      </a:ln>
+    </cs:spPr>
+  </cs:hiLoLine>
+  <cs:leaderLine>
+    <cs:lnRef idx="0"/>
+    <cs:fillRef idx="0"/>
+    <cs:effectRef idx="0"/>
+    <cs:fontRef idx="minor">
+      <a:schemeClr val="dk1"/>
+    </cs:fontRef>
+    <cs:spPr>
+      <a:ln w="9525">
+        <a:solidFill>
+          <a:schemeClr val="tx1">
+            <a:lumMod val="35000"/>
+            <a:lumOff val="65000"/>
+          </a:schemeClr>
+        </a:solidFill>
+      </a:ln>
+    </cs:spPr>
+  </cs:leaderLine>
+  <cs:legend>
+    <cs:lnRef idx="0"/>
+    <cs:fillRef idx="0"/>
+    <cs:effectRef idx="0"/>
+    <cs:fontRef idx="minor">
+      <a:schemeClr val="tx1">
+        <a:lumMod val="65000"/>
+        <a:lumOff val="35000"/>
+      </a:schemeClr>
+    </cs:fontRef>
+    <cs:defRPr sz="900" kern="1200"/>
+  </cs:legend>
+  <cs:plotArea mods="allowNoFillOverride allowNoLineOverride">
+    <cs:lnRef idx="0"/>
+    <cs:fillRef idx="0"/>
+    <cs:effectRef idx="0"/>
+    <cs:fontRef idx="minor">
+      <a:schemeClr val="dk1"/>
+    </cs:fontRef>
+  </cs:plotArea>
+  <cs:plotArea3D mods="allowNoFillOverride allowNoLineOverride">
+    <cs:lnRef idx="0"/>
+    <cs:fillRef idx="0"/>
+    <cs:effectRef idx="0"/>
+    <cs:fontRef idx="minor">
+      <a:schemeClr val="dk1"/>
+    </cs:fontRef>
+  </cs:plotArea3D>
+  <cs:seriesAxis>
+    <cs:lnRef idx="0"/>
+    <cs:fillRef idx="0"/>
+    <cs:effectRef idx="0"/>
+    <cs:fontRef idx="minor">
+      <a:schemeClr val="tx1">
+        <a:lumMod val="65000"/>
+        <a:lumOff val="35000"/>
+      </a:schemeClr>
+    </cs:fontRef>
+    <cs:spPr>
+      <a:ln w="9525" cap="flat" cmpd="sng" algn="ctr">
+        <a:solidFill>
+          <a:schemeClr val="tx1">
+            <a:lumMod val="15000"/>
+            <a:lumOff val="85000"/>
+          </a:schemeClr>
+        </a:solidFill>
+        <a:round/>
+      </a:ln>
+    </cs:spPr>
+    <cs:defRPr sz="900" kern="1200"/>
+  </cs:seriesAxis>
+  <cs:seriesLine>
+    <cs:lnRef idx="0"/>
+    <cs:fillRef idx="0"/>
+    <cs:effectRef idx="0"/>
+    <cs:fontRef idx="minor">
+      <a:schemeClr val="dk1"/>
+    </cs:fontRef>
+    <cs:spPr>
+      <a:ln w="9525">
+        <a:solidFill>
+          <a:schemeClr val="tx1">
+            <a:lumMod val="35000"/>
+            <a:lumOff val="65000"/>
+          </a:schemeClr>
+        </a:solidFill>
+        <a:round/>
+      </a:ln>
+    </cs:spPr>
+  </cs:seriesLine>
+  <cs:title>
+    <cs:lnRef idx="0"/>
+    <cs:fillRef idx="0"/>
+    <cs:effectRef idx="0"/>
+    <cs:fontRef idx="minor">
+      <a:schemeClr val="tx1">
+        <a:lumMod val="65000"/>
+        <a:lumOff val="35000"/>
+      </a:schemeClr>
+    </cs:fontRef>
+    <cs:defRPr sz="1600" b="1" kern="1200" cap="all" spc="120" normalizeH="0" baseline="0"/>
+  </cs:title>
+  <cs:trendline>
+    <cs:lnRef idx="0">
+      <cs:styleClr val="auto"/>
+    </cs:lnRef>
+    <cs:fillRef idx="0"/>
+    <cs:effectRef idx="0"/>
+    <cs:fontRef idx="minor">
+      <a:schemeClr val="dk1"/>
+    </cs:fontRef>
+    <cs:spPr>
+      <a:ln w="19050" cap="rnd">
+        <a:solidFill>
+          <a:schemeClr val="phClr"/>
+        </a:solidFill>
+        <a:prstDash val="sysDash"/>
+      </a:ln>
+    </cs:spPr>
+  </cs:trendline>
+  <cs:trendlineLabel>
+    <cs:lnRef idx="0"/>
+    <cs:fillRef idx="0"/>
+    <cs:effectRef idx="0"/>
+    <cs:fontRef idx="minor">
+      <a:schemeClr val="tx1">
+        <a:lumMod val="65000"/>
+        <a:lumOff val="35000"/>
+      </a:schemeClr>
+    </cs:fontRef>
+    <cs:defRPr sz="800" kern="1200"/>
+  </cs:trendlineLabel>
+  <cs:upBar>
+    <cs:lnRef idx="0"/>
+    <cs:fillRef idx="0"/>
+    <cs:effectRef idx="0"/>
+    <cs:fontRef idx="minor">
+      <a:schemeClr val="dk1"/>
+    </cs:fontRef>
+    <cs:spPr>
+      <a:solidFill>
+        <a:schemeClr val="lt1"/>
+      </a:solidFill>
+      <a:ln w="9525">
+        <a:solidFill>
+          <a:schemeClr val="tx1">
+            <a:lumMod val="65000"/>
+            <a:lumOff val="35000"/>
+          </a:schemeClr>
+        </a:solidFill>
+      </a:ln>
+    </cs:spPr>
+  </cs:upBar>
+  <cs:valueAxis>
+    <cs:lnRef idx="0"/>
+    <cs:fillRef idx="0"/>
+    <cs:effectRef idx="0"/>
+    <cs:fontRef idx="minor">
+      <a:schemeClr val="tx1">
+        <a:lumMod val="65000"/>
+        <a:lumOff val="35000"/>
+      </a:schemeClr>
+    </cs:fontRef>
+    <cs:spPr>
+      <a:ln w="9525" cap="flat" cmpd="sng" algn="ctr">
+        <a:solidFill>
+          <a:schemeClr val="dk1">
+            <a:lumMod val="15000"/>
+            <a:lumOff val="85000"/>
+          </a:schemeClr>
+        </a:solidFill>
+        <a:round/>
+      </a:ln>
+    </cs:spPr>
+    <cs:defRPr sz="900" kern="1200"/>
+  </cs:valueAxis>
+  <cs:wall>
+    <cs:lnRef idx="0"/>
+    <cs:fillRef idx="0"/>
+    <cs:effectRef idx="0"/>
+    <cs:fontRef idx="minor">
+      <a:schemeClr val="dk1"/>
+    </cs:fontRef>
+  </cs:wall>
+</cs:chartStyle>
+</file>
+
+<file path=word/charts/style2.xml><?xml version="1.0" encoding="utf-8"?>
+<cs:chartStyle xmlns:cs="http://schemas.microsoft.com/office/drawing/2012/chartStyle" xmlns:a="http://schemas.openxmlformats.org/drawingml/2006/main" id="239">
+  <cs:axisTitle>
+    <cs:lnRef idx="0"/>
+    <cs:fillRef idx="0"/>
+    <cs:effectRef idx="0"/>
+    <cs:fontRef idx="minor">
+      <a:schemeClr val="tx1">
+        <a:lumMod val="65000"/>
+        <a:lumOff val="35000"/>
+      </a:schemeClr>
+    </cs:fontRef>
+    <cs:defRPr sz="900" kern="1200" cap="all"/>
+  </cs:axisTitle>
+  <cs:categoryAxis>
+    <cs:lnRef idx="0"/>
+    <cs:fillRef idx="0"/>
+    <cs:effectRef idx="0"/>
+    <cs:fontRef idx="minor">
+      <a:schemeClr val="tx1">
+        <a:lumMod val="65000"/>
+        <a:lumOff val="35000"/>
+      </a:schemeClr>
+    </cs:fontRef>
+    <cs:spPr>
+      <a:ln w="9525" cap="flat" cmpd="sng" algn="ctr">
+        <a:solidFill>
+          <a:schemeClr val="tx1">
+            <a:lumMod val="15000"/>
+            <a:lumOff val="85000"/>
+          </a:schemeClr>
+        </a:solidFill>
+        <a:round/>
+      </a:ln>
+    </cs:spPr>
+    <cs:defRPr sz="800" kern="1200" cap="all" spc="120" normalizeH="0" baseline="0"/>
+  </cs:categoryAxis>
+  <cs:chartArea mods="allowNoFillOverride allowNoLineOverride">
+    <cs:lnRef idx="0"/>
+    <cs:fillRef idx="0"/>
+    <cs:effectRef idx="0"/>
+    <cs:fontRef idx="minor">
+      <a:schemeClr val="dk1"/>
+    </cs:fontRef>
+    <cs:spPr>
+      <a:solidFill>
+        <a:schemeClr val="lt1"/>
+      </a:solidFill>
+      <a:ln w="9525" cap="flat" cmpd="sng" algn="ctr">
+        <a:solidFill>
+          <a:schemeClr val="tx1">
+            <a:lumMod val="15000"/>
+            <a:lumOff val="85000"/>
+          </a:schemeClr>
+        </a:solidFill>
+        <a:round/>
+      </a:ln>
+    </cs:spPr>
+    <cs:defRPr sz="900" kern="1200"/>
+  </cs:chartArea>
+  <cs:dataLabel>
+    <cs:lnRef idx="0"/>
+    <cs:fillRef idx="0"/>
+    <cs:effectRef idx="0"/>
+    <cs:fontRef idx="minor">
+      <a:schemeClr val="tx1">
+        <a:lumMod val="50000"/>
+        <a:lumOff val="50000"/>
+      </a:schemeClr>
+    </cs:fontRef>
+    <cs:defRPr sz="900" b="0" i="0" u="none" strike="noStrike" kern="1200" baseline="0"/>
+  </cs:dataLabel>
+  <cs:dataLabelCallout>
+    <cs:lnRef idx="0"/>
+    <cs:fillRef idx="0"/>
+    <cs:effectRef idx="0"/>
+    <cs:fontRef idx="minor">
+      <a:schemeClr val="dk1">
+        <a:lumMod val="65000"/>
+        <a:lumOff val="35000"/>
+      </a:schemeClr>
+    </cs:fontRef>
+    <cs:spPr>
+      <a:solidFill>
+        <a:schemeClr val="lt1"/>
+      </a:solidFill>
+      <a:ln>
+        <a:solidFill>
+          <a:schemeClr val="dk1">
+            <a:lumMod val="25000"/>
+            <a:lumOff val="75000"/>
+          </a:schemeClr>
+        </a:solidFill>
+      </a:ln>
+    </cs:spPr>
+    <cs:defRPr sz="900" kern="1200"/>
+    <cs:bodyPr rot="0" spcFirstLastPara="1" vertOverflow="clip" horzOverflow="clip" vert="horz" wrap="square" lIns="36576" tIns="18288" rIns="36576" bIns="18288" anchor="ctr" anchorCtr="1">
+      <a:spAutoFit/>
+    </cs:bodyPr>
+  </cs:dataLabelCallout>
+  <cs:dataPoint>
+    <cs:lnRef idx="0"/>
+    <cs:fillRef idx="0">
+      <cs:styleClr val="auto"/>
+    </cs:fillRef>
+    <cs:effectRef idx="0"/>
+    <cs:fontRef idx="minor">
+      <a:schemeClr val="dk1"/>
+    </cs:fontRef>
+    <cs:spPr>
+      <a:solidFill>
+        <a:schemeClr val="phClr"/>
+      </a:solidFill>
+    </cs:spPr>
+  </cs:dataPoint>
+  <cs:dataPoint3D>
+    <cs:lnRef idx="0"/>
+    <cs:fillRef idx="0">
+      <cs:styleClr val="auto"/>
+    </cs:fillRef>
+    <cs:effectRef idx="0"/>
+    <cs:fontRef idx="minor">
+      <a:schemeClr val="dk1"/>
+    </cs:fontRef>
+    <cs:spPr>
+      <a:solidFill>
+        <a:schemeClr val="phClr"/>
+      </a:solidFill>
+    </cs:spPr>
+  </cs:dataPoint3D>
+  <cs:dataPointLine>
+    <cs:lnRef idx="0">
+      <cs:styleClr val="auto"/>
+    </cs:lnRef>
+    <cs:fillRef idx="0"/>
+    <cs:effectRef idx="0"/>
+    <cs:fontRef idx="minor">
+      <a:schemeClr val="dk1"/>
+    </cs:fontRef>
+    <cs:spPr>
+      <a:ln w="22225" cap="rnd">
+        <a:solidFill>
+          <a:schemeClr val="phClr"/>
+        </a:solidFill>
+        <a:round/>
+      </a:ln>
+    </cs:spPr>
+  </cs:dataPointLine>
+  <cs:dataPointMarker>
+    <cs:lnRef idx="0">
+      <cs:styleClr val="auto"/>
+    </cs:lnRef>
+    <cs:fillRef idx="0">
+      <cs:styleClr val="auto"/>
+    </cs:fillRef>
+    <cs:effectRef idx="0"/>
+    <cs:fontRef idx="minor">
+      <a:schemeClr val="dk1"/>
+    </cs:fontRef>
+    <cs:spPr>
+      <a:solidFill>
+        <a:schemeClr val="phClr"/>
+      </a:solidFill>
+      <a:ln w="9525">
+        <a:solidFill>
+          <a:schemeClr val="phClr"/>
+        </a:solidFill>
+        <a:round/>
+      </a:ln>
+    </cs:spPr>
+  </cs:dataPointMarker>
+  <cs:dataPointMarkerLayout size="6"/>
+  <cs:dataPointWireframe>
+    <cs:lnRef idx="0">
+      <cs:styleClr val="auto"/>
+    </cs:lnRef>
+    <cs:fillRef idx="0"/>
+    <cs:effectRef idx="0"/>
+    <cs:fontRef idx="minor">
+      <a:schemeClr val="dk1"/>
+    </cs:fontRef>
+    <cs:spPr>
+      <a:ln w="9525" cap="rnd">
+        <a:solidFill>
+          <a:schemeClr val="phClr"/>
+        </a:solidFill>
+        <a:round/>
+      </a:ln>
+    </cs:spPr>
+  </cs:dataPointWireframe>
+  <cs:dataTable>
+    <cs:lnRef idx="0"/>
+    <cs:fillRef idx="0"/>
+    <cs:effectRef idx="0"/>
+    <cs:fontRef idx="minor">
+      <a:schemeClr val="tx1">
+        <a:lumMod val="65000"/>
+        <a:lumOff val="35000"/>
+      </a:schemeClr>
+    </cs:fontRef>
+    <cs:spPr>
+      <a:ln w="9525">
+        <a:solidFill>
+          <a:schemeClr val="tx1">
+            <a:lumMod val="15000"/>
+            <a:lumOff val="85000"/>
+          </a:schemeClr>
+        </a:solidFill>
+      </a:ln>
+    </cs:spPr>
+    <cs:defRPr sz="900" kern="1200"/>
+  </cs:dataTable>
+  <cs:downBar>
+    <cs:lnRef idx="0"/>
+    <cs:fillRef idx="0"/>
+    <cs:effectRef idx="0"/>
+    <cs:fontRef idx="minor">
+      <a:schemeClr val="dk1"/>
+    </cs:fontRef>
+    <cs:spPr>
+      <a:solidFill>
+        <a:schemeClr val="dk1">
+          <a:lumMod val="75000"/>
+          <a:lumOff val="25000"/>
+        </a:schemeClr>
+      </a:solidFill>
+      <a:ln w="9525">
+        <a:solidFill>
+          <a:schemeClr val="tx1">
+            <a:lumMod val="15000"/>
+            <a:lumOff val="85000"/>
+          </a:schemeClr>
+        </a:solidFill>
+      </a:ln>
+    </cs:spPr>
+  </cs:downBar>
+  <cs:dropLine>
+    <cs:lnRef idx="0"/>
+    <cs:fillRef idx="0"/>
+    <cs:effectRef idx="0"/>
+    <cs:fontRef idx="minor">
+      <a:schemeClr val="dk1"/>
+    </cs:fontRef>
+    <cs:spPr>
+      <a:ln w="9525">
+        <a:solidFill>
+          <a:schemeClr val="tx1">
+            <a:lumMod val="35000"/>
+            <a:lumOff val="65000"/>
+          </a:schemeClr>
+        </a:solidFill>
+      </a:ln>
+    </cs:spPr>
+  </cs:dropLine>
+  <cs:errorBar>
+    <cs:lnRef idx="0"/>
+    <cs:fillRef idx="0"/>
+    <cs:effectRef idx="0"/>
+    <cs:fontRef idx="minor">
+      <a:schemeClr val="dk1"/>
+    </cs:fontRef>
+    <cs:spPr>
+      <a:ln w="9525">
+        <a:solidFill>
+          <a:schemeClr val="tx1">
+            <a:lumMod val="65000"/>
+            <a:lumOff val="35000"/>
+          </a:schemeClr>
+        </a:solidFill>
+        <a:round/>
+      </a:ln>
+    </cs:spPr>
+  </cs:errorBar>
+  <cs:floor>
+    <cs:lnRef idx="0"/>
+    <cs:fillRef idx="0"/>
+    <cs:effectRef idx="0"/>
+    <cs:fontRef idx="minor">
+      <a:schemeClr val="dk1"/>
+    </cs:fontRef>
+  </cs:floor>
+  <cs:gridlineMajor>
+    <cs:lnRef idx="0"/>
+    <cs:fillRef idx="0"/>
+    <cs:effectRef idx="0"/>
+    <cs:fontRef idx="minor">
+      <a:schemeClr val="dk1"/>
+    </cs:fontRef>
+    <cs:spPr>
+      <a:ln w="9525" cap="flat" cmpd="sng" algn="ctr">
+        <a:solidFill>
+          <a:schemeClr val="tx1">
+            <a:lumMod val="15000"/>
+            <a:lumOff val="85000"/>
+          </a:schemeClr>
+        </a:solidFill>
+        <a:round/>
+      </a:ln>
+    </cs:spPr>
+  </cs:gridlineMajor>
+  <cs:gridlineMinor>
+    <cs:lnRef idx="0"/>
+    <cs:fillRef idx="0"/>
+    <cs:effectRef idx="0"/>
+    <cs:fontRef idx="minor">
+      <a:schemeClr val="dk1"/>
+    </cs:fontRef>
+    <cs:spPr>
+      <a:ln>
+        <a:solidFill>
+          <a:schemeClr val="tx1">
+            <a:lumMod val="5000"/>
+            <a:lumOff val="95000"/>
+          </a:schemeClr>
+        </a:solidFill>
+      </a:ln>
+    </cs:spPr>
+  </cs:gridlineMinor>
+  <cs:hiLoLine>
+    <cs:lnRef idx="0"/>
+    <cs:fillRef idx="0"/>
+    <cs:effectRef idx="0"/>
+    <cs:fontRef idx="minor">
+      <a:schemeClr val="dk1"/>
+    </cs:fontRef>
+    <cs:spPr>
+      <a:ln w="9525">
+        <a:solidFill>
+          <a:schemeClr val="tx1">
+            <a:lumMod val="50000"/>
+            <a:lumOff val="50000"/>
+          </a:schemeClr>
+        </a:solidFill>
+      </a:ln>
+    </cs:spPr>
+  </cs:hiLoLine>
+  <cs:leaderLine>
+    <cs:lnRef idx="0"/>
+    <cs:fillRef idx="0"/>
+    <cs:effectRef idx="0"/>
+    <cs:fontRef idx="minor">
+      <a:schemeClr val="dk1"/>
+    </cs:fontRef>
+    <cs:spPr>
+      <a:ln w="9525">
+        <a:solidFill>
+          <a:schemeClr val="tx1">
+            <a:lumMod val="35000"/>
+            <a:lumOff val="65000"/>
+          </a:schemeClr>
+        </a:solidFill>
+      </a:ln>
+    </cs:spPr>
+  </cs:leaderLine>
+  <cs:legend>
+    <cs:lnRef idx="0"/>
+    <cs:fillRef idx="0"/>
+    <cs:effectRef idx="0"/>
+    <cs:fontRef idx="minor">
+      <a:schemeClr val="tx1">
+        <a:lumMod val="65000"/>
+        <a:lumOff val="35000"/>
+      </a:schemeClr>
+    </cs:fontRef>
+    <cs:defRPr sz="900" kern="1200"/>
+  </cs:legend>
+  <cs:plotArea mods="allowNoFillOverride allowNoLineOverride">
+    <cs:lnRef idx="0"/>
+    <cs:fillRef idx="0"/>
+    <cs:effectRef idx="0"/>
+    <cs:fontRef idx="minor">
+      <a:schemeClr val="dk1"/>
+    </cs:fontRef>
+  </cs:plotArea>
+  <cs:plotArea3D mods="allowNoFillOverride allowNoLineOverride">
+    <cs:lnRef idx="0"/>
+    <cs:fillRef idx="0"/>
+    <cs:effectRef idx="0"/>
+    <cs:fontRef idx="minor">
+      <a:schemeClr val="dk1"/>
+    </cs:fontRef>
+  </cs:plotArea3D>
+  <cs:seriesAxis>
+    <cs:lnRef idx="0"/>
+    <cs:fillRef idx="0"/>
+    <cs:effectRef idx="0"/>
+    <cs:fontRef idx="minor">
+      <a:schemeClr val="tx1">
+        <a:lumMod val="65000"/>
+        <a:lumOff val="35000"/>
+      </a:schemeClr>
+    </cs:fontRef>
+    <cs:spPr>
+      <a:ln w="9525" cap="flat" cmpd="sng" algn="ctr">
+        <a:solidFill>
+          <a:schemeClr val="tx1">
+            <a:lumMod val="15000"/>
+            <a:lumOff val="85000"/>
+          </a:schemeClr>
+        </a:solidFill>
+        <a:round/>
+      </a:ln>
+    </cs:spPr>
+    <cs:defRPr sz="900" kern="1200"/>
+  </cs:seriesAxis>
+  <cs:seriesLine>
+    <cs:lnRef idx="0"/>
+    <cs:fillRef idx="0"/>
+    <cs:effectRef idx="0"/>
+    <cs:fontRef idx="minor">
+      <a:schemeClr val="dk1"/>
+    </cs:fontRef>
+    <cs:spPr>
+      <a:ln w="9525">
+        <a:solidFill>
+          <a:schemeClr val="tx1">
+            <a:lumMod val="35000"/>
+            <a:lumOff val="65000"/>
+          </a:schemeClr>
+        </a:solidFill>
+        <a:round/>
+      </a:ln>
+    </cs:spPr>
+  </cs:seriesLine>
+  <cs:title>
+    <cs:lnRef idx="0"/>
+    <cs:fillRef idx="0"/>
+    <cs:effectRef idx="0"/>
+    <cs:fontRef idx="minor">
+      <a:schemeClr val="tx1">
+        <a:lumMod val="65000"/>
+        <a:lumOff val="35000"/>
+      </a:schemeClr>
+    </cs:fontRef>
+    <cs:defRPr sz="1600" b="1" kern="1200" cap="all" spc="120" normalizeH="0" baseline="0"/>
+  </cs:title>
+  <cs:trendline>
+    <cs:lnRef idx="0">
+      <cs:styleClr val="auto"/>
+    </cs:lnRef>
+    <cs:fillRef idx="0"/>
+    <cs:effectRef idx="0"/>
+    <cs:fontRef idx="minor">
+      <a:schemeClr val="dk1"/>
+    </cs:fontRef>
+    <cs:spPr>
+      <a:ln w="19050" cap="rnd">
+        <a:solidFill>
+          <a:schemeClr val="phClr"/>
+        </a:solidFill>
+        <a:prstDash val="sysDash"/>
+      </a:ln>
+    </cs:spPr>
+  </cs:trendline>
+  <cs:trendlineLabel>
+    <cs:lnRef idx="0"/>
+    <cs:fillRef idx="0"/>
+    <cs:effectRef idx="0"/>
+    <cs:fontRef idx="minor">
+      <a:schemeClr val="tx1">
+        <a:lumMod val="65000"/>
+        <a:lumOff val="35000"/>
+      </a:schemeClr>
+    </cs:fontRef>
+    <cs:defRPr sz="800" kern="1200"/>
+  </cs:trendlineLabel>
+  <cs:upBar>
+    <cs:lnRef idx="0"/>
+    <cs:fillRef idx="0"/>
+    <cs:effectRef idx="0"/>
+    <cs:fontRef idx="minor">
+      <a:schemeClr val="dk1"/>
+    </cs:fontRef>
+    <cs:spPr>
+      <a:solidFill>
+        <a:schemeClr val="lt1"/>
+      </a:solidFill>
+      <a:ln w="9525">
+        <a:solidFill>
+          <a:schemeClr val="tx1">
+            <a:lumMod val="65000"/>
+            <a:lumOff val="35000"/>
+          </a:schemeClr>
+        </a:solidFill>
+      </a:ln>
+    </cs:spPr>
+  </cs:upBar>
+  <cs:valueAxis>
+    <cs:lnRef idx="0"/>
+    <cs:fillRef idx="0"/>
+    <cs:effectRef idx="0"/>
+    <cs:fontRef idx="minor">
+      <a:schemeClr val="tx1">
+        <a:lumMod val="65000"/>
+        <a:lumOff val="35000"/>
+      </a:schemeClr>
+    </cs:fontRef>
+    <cs:spPr>
+      <a:ln w="9525" cap="flat" cmpd="sng" algn="ctr">
+        <a:solidFill>
+          <a:schemeClr val="dk1">
+            <a:lumMod val="15000"/>
+            <a:lumOff val="85000"/>
+          </a:schemeClr>
+        </a:solidFill>
+        <a:round/>
+      </a:ln>
+    </cs:spPr>
+    <cs:defRPr sz="900" kern="1200"/>
+  </cs:valueAxis>
+  <cs:wall>
+    <cs:lnRef idx="0"/>
+    <cs:fillRef idx="0"/>
+    <cs:effectRef idx="0"/>
+    <cs:fontRef idx="minor">
+      <a:schemeClr val="dk1"/>
+    </cs:fontRef>
+  </cs:wall>
+</cs:chartStyle>
+</file>
+
+<file path=word/charts/style3.xml><?xml version="1.0" encoding="utf-8"?>
 <cs:chartStyle xmlns:cs="http://schemas.microsoft.com/office/drawing/2012/chartStyle" xmlns:a="http://schemas.openxmlformats.org/drawingml/2006/main" id="239">
   <cs:axisTitle>
     <cs:lnRef idx="0"/>

</xml_diff>